<commit_message>
Font in resume, about
</commit_message>
<xml_diff>
--- a/assets/Resume/Resume.docx
+++ b/assets/Resume/Resume.docx
@@ -5,6 +5,7 @@
     <w:p>
       <w:pPr>
         <w:rPr>
+          <w:rFonts w:cs="Times New Roman"/>
           <w:sz w:val="28"/>
           <w:szCs w:val="28"/>
         </w:rPr>
@@ -14,34 +15,36 @@
       <w:pPr>
         <w:pStyle w:val="ad"/>
         <w:jc w:val="center"/>
-      </w:pPr>
-      <w:r>
+        <w:rPr>
+          <w:rFonts w:ascii="Times New Roman" w:hAnsi="Times New Roman" w:cs="Times New Roman"/>
+        </w:rPr>
+      </w:pPr>
+      <w:r>
+        <w:rPr>
+          <w:rFonts w:ascii="Times New Roman" w:hAnsi="Times New Roman" w:cs="Times New Roman"/>
+        </w:rPr>
         <w:t>Резюме</w:t>
       </w:r>
     </w:p>
     <w:p>
       <w:pPr>
         <w:rPr>
-          <w:sz w:val="28"/>
-          <w:szCs w:val="28"/>
-        </w:rPr>
-      </w:pPr>
-      <w:r>
-        <w:rPr>
-          <w:sz w:val="28"/>
-          <w:szCs w:val="28"/>
-        </w:rPr>
-        <w:t xml:space="preserve">Колдунов </w:t>
-      </w:r>
-      <w:r>
-        <w:rPr>
-          <w:sz w:val="28"/>
-          <w:szCs w:val="28"/>
-        </w:rPr>
-        <w:t xml:space="preserve">Павел Олегович, 13.07.1993 г.р. </w:t>
-      </w:r>
-      <w:r>
-        <w:rPr>
+          <w:rFonts w:cs="Times New Roman"/>
+          <w:sz w:val="28"/>
+          <w:szCs w:val="28"/>
+        </w:rPr>
+      </w:pPr>
+      <w:r>
+        <w:rPr>
+          <w:rFonts w:cs="Times New Roman"/>
+          <w:sz w:val="28"/>
+          <w:szCs w:val="28"/>
+        </w:rPr>
+        <w:t xml:space="preserve">Колдунов Павел Олегович, 13.07.1993 г.р. </w:t>
+      </w:r>
+      <w:r>
+        <w:rPr>
+          <w:rFonts w:cs="Times New Roman"/>
           <w:sz w:val="28"/>
           <w:szCs w:val="28"/>
           <w:lang w:val="en-US"/>
@@ -50,24 +53,24 @@
       </w:r>
       <w:r>
         <w:rPr>
-          <w:sz w:val="28"/>
-          <w:szCs w:val="28"/>
-        </w:rPr>
-        <w:t xml:space="preserve"> </w:t>
-      </w:r>
-      <w:r>
-        <w:rPr>
-          <w:sz w:val="28"/>
-          <w:szCs w:val="28"/>
-        </w:rPr>
-        <w:t>координатор.</w:t>
+          <w:rFonts w:cs="Times New Roman"/>
+          <w:sz w:val="28"/>
+          <w:szCs w:val="28"/>
+        </w:rPr>
+        <w:t xml:space="preserve"> координатор.</w:t>
       </w:r>
     </w:p>
     <w:p>
       <w:pPr>
         <w:pStyle w:val="1"/>
-      </w:pPr>
-      <w:r>
+        <w:rPr>
+          <w:rFonts w:ascii="Times New Roman" w:hAnsi="Times New Roman" w:cs="Times New Roman"/>
+        </w:rPr>
+      </w:pPr>
+      <w:r>
+        <w:rPr>
+          <w:rFonts w:ascii="Times New Roman" w:hAnsi="Times New Roman" w:cs="Times New Roman"/>
+        </w:rPr>
         <w:t>Контакты:</w:t>
       </w:r>
     </w:p>
@@ -75,6 +78,7 @@
       <w:pPr>
         <w:spacing w:line="360" w:lineRule="auto"/>
         <w:rPr>
+          <w:rFonts w:cs="Times New Roman"/>
           <w:bCs/>
           <w:sz w:val="28"/>
           <w:szCs w:val="28"/>
@@ -82,42 +86,49 @@
       </w:pPr>
       <w:r>
         <w:rPr>
+          <w:rFonts w:cs="Times New Roman"/>
           <w:bCs/>
           <w:sz w:val="28"/>
           <w:szCs w:val="28"/>
         </w:rPr>
-        <w:t xml:space="preserve">Мобильный телефон: </w:t>
-      </w:r>
-      <w:r>
-        <w:rPr>
+        <w:t>Мобильный телефон: +7 980 538-39-15</w:t>
+      </w:r>
+    </w:p>
+    <w:p>
+      <w:pPr>
+        <w:spacing w:line="360" w:lineRule="auto"/>
+        <w:rPr>
+          <w:rFonts w:cs="Times New Roman"/>
           <w:bCs/>
           <w:sz w:val="28"/>
           <w:szCs w:val="28"/>
         </w:rPr>
-        <w:t>+7 980 538-39-15</w:t>
-      </w:r>
-    </w:p>
-    <w:p>
-      <w:pPr>
-        <w:spacing w:line="360" w:lineRule="auto"/>
-        <w:rPr>
+      </w:pPr>
+      <w:proofErr w:type="spellStart"/>
+      <w:r>
+        <w:rPr>
+          <w:rFonts w:cs="Times New Roman"/>
           <w:bCs/>
           <w:sz w:val="28"/>
           <w:szCs w:val="28"/>
         </w:rPr>
-      </w:pPr>
-      <w:r>
-        <w:rPr>
+        <w:t>Email</w:t>
+      </w:r>
+      <w:proofErr w:type="spellEnd"/>
+      <w:r>
+        <w:rPr>
+          <w:rFonts w:cs="Times New Roman"/>
           <w:bCs/>
           <w:sz w:val="28"/>
           <w:szCs w:val="28"/>
         </w:rPr>
-        <w:t>Email: </w:t>
+        <w:t>: </w:t>
       </w:r>
       <w:hyperlink r:id="rId8" w:history="1">
         <w:r>
           <w:rPr>
             <w:rStyle w:val="a3"/>
+            <w:rFonts w:cs="Times New Roman"/>
             <w:bCs/>
             <w:sz w:val="28"/>
             <w:szCs w:val="28"/>
@@ -130,23 +141,37 @@
       <w:pPr>
         <w:spacing w:line="360" w:lineRule="auto"/>
         <w:rPr>
+          <w:rFonts w:cs="Times New Roman"/>
           <w:bCs/>
           <w:sz w:val="28"/>
           <w:szCs w:val="28"/>
         </w:rPr>
       </w:pPr>
-      <w:r>
-        <w:rPr>
+      <w:proofErr w:type="spellStart"/>
+      <w:r>
+        <w:rPr>
+          <w:rFonts w:cs="Times New Roman"/>
           <w:bCs/>
           <w:sz w:val="28"/>
           <w:szCs w:val="28"/>
         </w:rPr>
-        <w:t>Telegram: </w:t>
+        <w:t>Telegram</w:t>
+      </w:r>
+      <w:proofErr w:type="spellEnd"/>
+      <w:r>
+        <w:rPr>
+          <w:rFonts w:cs="Times New Roman"/>
+          <w:bCs/>
+          <w:sz w:val="28"/>
+          <w:szCs w:val="28"/>
+        </w:rPr>
+        <w:t>: </w:t>
       </w:r>
       <w:hyperlink r:id="rId9" w:tgtFrame="_blank" w:history="1">
         <w:r>
           <w:rPr>
             <w:rStyle w:val="a3"/>
+            <w:rFonts w:cs="Times New Roman"/>
             <w:bCs/>
             <w:sz w:val="28"/>
             <w:szCs w:val="28"/>
@@ -158,11 +183,20 @@
     <w:p>
       <w:pPr>
         <w:pStyle w:val="1"/>
-      </w:pPr>
-      <w:r>
+        <w:rPr>
+          <w:rFonts w:ascii="Times New Roman" w:hAnsi="Times New Roman" w:cs="Times New Roman"/>
+        </w:rPr>
+      </w:pPr>
+      <w:r>
+        <w:rPr>
+          <w:rFonts w:ascii="Times New Roman" w:hAnsi="Times New Roman" w:cs="Times New Roman"/>
+        </w:rPr>
         <w:t>Образование</w:t>
       </w:r>
       <w:r>
+        <w:rPr>
+          <w:rFonts w:ascii="Times New Roman" w:hAnsi="Times New Roman" w:cs="Times New Roman"/>
+        </w:rPr>
         <w:t>:</w:t>
       </w:r>
     </w:p>
@@ -171,13 +205,15 @@
         <w:shd w:val="clear" w:color="auto" w:fill="FFFFFF"/>
         <w:spacing w:after="0" w:line="360" w:lineRule="auto"/>
         <w:rPr>
-          <w:i/>
-          <w:sz w:val="28"/>
-          <w:szCs w:val="28"/>
-        </w:rPr>
-      </w:pPr>
-      <w:r>
-        <w:rPr>
+          <w:rFonts w:cs="Times New Roman"/>
+          <w:i/>
+          <w:sz w:val="28"/>
+          <w:szCs w:val="28"/>
+        </w:rPr>
+      </w:pPr>
+      <w:r>
+        <w:rPr>
+          <w:rFonts w:cs="Times New Roman"/>
           <w:i/>
           <w:sz w:val="28"/>
           <w:szCs w:val="28"/>
@@ -186,6 +222,7 @@
       </w:r>
       <w:r>
         <w:rPr>
+          <w:rFonts w:cs="Times New Roman"/>
           <w:i/>
           <w:sz w:val="28"/>
           <w:szCs w:val="28"/>
@@ -194,6 +231,7 @@
       </w:r>
       <w:r>
         <w:rPr>
+          <w:rFonts w:cs="Times New Roman"/>
           <w:i/>
           <w:sz w:val="28"/>
           <w:szCs w:val="28"/>
@@ -206,13 +244,15 @@
         <w:shd w:val="clear" w:color="auto" w:fill="FFFFFF"/>
         <w:spacing w:after="0" w:line="360" w:lineRule="auto"/>
         <w:rPr>
-          <w:i/>
-          <w:sz w:val="28"/>
-          <w:szCs w:val="28"/>
-        </w:rPr>
-      </w:pPr>
-      <w:r>
-        <w:rPr>
+          <w:rFonts w:cs="Times New Roman"/>
+          <w:i/>
+          <w:sz w:val="28"/>
+          <w:szCs w:val="28"/>
+        </w:rPr>
+      </w:pPr>
+      <w:r>
+        <w:rPr>
+          <w:rFonts w:cs="Times New Roman"/>
           <w:i/>
           <w:sz w:val="28"/>
           <w:szCs w:val="28"/>
@@ -224,12 +264,14 @@
       <w:pPr>
         <w:spacing w:after="0" w:line="360" w:lineRule="auto"/>
         <w:rPr>
-          <w:sz w:val="28"/>
-          <w:szCs w:val="28"/>
-        </w:rPr>
-      </w:pPr>
-      <w:r>
-        <w:rPr>
+          <w:rFonts w:cs="Times New Roman"/>
+          <w:sz w:val="28"/>
+          <w:szCs w:val="28"/>
+        </w:rPr>
+      </w:pPr>
+      <w:r>
+        <w:rPr>
+          <w:rFonts w:cs="Times New Roman"/>
           <w:i/>
           <w:sz w:val="28"/>
           <w:szCs w:val="28"/>
@@ -240,40 +282,48 @@
     <w:p>
       <w:pPr>
         <w:pStyle w:val="1"/>
-      </w:pPr>
-      <w:r>
+        <w:rPr>
+          <w:rFonts w:ascii="Times New Roman" w:hAnsi="Times New Roman" w:cs="Times New Roman"/>
+        </w:rPr>
+      </w:pPr>
+      <w:r>
+        <w:rPr>
+          <w:rFonts w:ascii="Times New Roman" w:hAnsi="Times New Roman" w:cs="Times New Roman"/>
+        </w:rPr>
         <w:t>Опыт</w:t>
       </w:r>
       <w:r>
+        <w:rPr>
+          <w:rFonts w:ascii="Times New Roman" w:hAnsi="Times New Roman" w:cs="Times New Roman"/>
+        </w:rPr>
         <w:t xml:space="preserve"> работы</w:t>
       </w:r>
       <w:r>
+        <w:rPr>
+          <w:rFonts w:ascii="Times New Roman" w:hAnsi="Times New Roman" w:cs="Times New Roman"/>
+        </w:rPr>
         <w:t>:</w:t>
       </w:r>
     </w:p>
     <w:p>
       <w:pPr>
         <w:rPr>
-          <w:sz w:val="28"/>
-          <w:szCs w:val="28"/>
-        </w:rPr>
-      </w:pPr>
-      <w:r>
-        <w:rPr>
-          <w:sz w:val="28"/>
-          <w:szCs w:val="28"/>
-        </w:rPr>
-        <w:t>Август</w:t>
-      </w:r>
-      <w:r>
-        <w:rPr>
-          <w:sz w:val="28"/>
-          <w:szCs w:val="28"/>
-        </w:rPr>
-        <w:t xml:space="preserve"> 2022 – </w:t>
-      </w:r>
-      <w:r>
-        <w:rPr>
+          <w:rFonts w:cs="Times New Roman"/>
+          <w:sz w:val="28"/>
+          <w:szCs w:val="28"/>
+        </w:rPr>
+      </w:pPr>
+      <w:r>
+        <w:rPr>
+          <w:rFonts w:cs="Times New Roman"/>
+          <w:sz w:val="28"/>
+          <w:szCs w:val="28"/>
+        </w:rPr>
+        <w:t xml:space="preserve">Август 2022 – </w:t>
+      </w:r>
+      <w:r>
+        <w:rPr>
+          <w:rFonts w:cs="Times New Roman"/>
           <w:sz w:val="28"/>
           <w:szCs w:val="28"/>
         </w:rPr>
@@ -283,28 +333,68 @@
     <w:p>
       <w:pPr>
         <w:rPr>
-          <w:sz w:val="28"/>
-          <w:szCs w:val="28"/>
-        </w:rPr>
-      </w:pPr>
-      <w:r>
-        <w:rPr>
-          <w:sz w:val="28"/>
-          <w:szCs w:val="28"/>
-        </w:rPr>
-        <w:t>НПО Олимпроект, ООО «ИнжСтройПроект»</w:t>
-      </w:r>
-    </w:p>
-    <w:p>
-      <w:pPr>
-        <w:rPr>
-          <w:i/>
-          <w:sz w:val="28"/>
-          <w:szCs w:val="28"/>
-        </w:rPr>
-      </w:pPr>
-      <w:r>
-        <w:rPr>
+          <w:rFonts w:cs="Times New Roman"/>
+          <w:sz w:val="28"/>
+          <w:szCs w:val="28"/>
+        </w:rPr>
+      </w:pPr>
+      <w:r>
+        <w:rPr>
+          <w:rFonts w:cs="Times New Roman"/>
+          <w:sz w:val="28"/>
+          <w:szCs w:val="28"/>
+        </w:rPr>
+        <w:t xml:space="preserve">НПО </w:t>
+      </w:r>
+      <w:proofErr w:type="spellStart"/>
+      <w:r>
+        <w:rPr>
+          <w:rFonts w:cs="Times New Roman"/>
+          <w:sz w:val="28"/>
+          <w:szCs w:val="28"/>
+        </w:rPr>
+        <w:t>Олимпроект</w:t>
+      </w:r>
+      <w:proofErr w:type="spellEnd"/>
+      <w:r>
+        <w:rPr>
+          <w:rFonts w:cs="Times New Roman"/>
+          <w:sz w:val="28"/>
+          <w:szCs w:val="28"/>
+        </w:rPr>
+        <w:t>, ООО «</w:t>
+      </w:r>
+      <w:proofErr w:type="spellStart"/>
+      <w:r>
+        <w:rPr>
+          <w:rFonts w:cs="Times New Roman"/>
+          <w:sz w:val="28"/>
+          <w:szCs w:val="28"/>
+        </w:rPr>
+        <w:t>ИнжСтройПроект</w:t>
+      </w:r>
+      <w:proofErr w:type="spellEnd"/>
+      <w:r>
+        <w:rPr>
+          <w:rFonts w:cs="Times New Roman"/>
+          <w:sz w:val="28"/>
+          <w:szCs w:val="28"/>
+        </w:rPr>
+        <w:t>»</w:t>
+      </w:r>
+    </w:p>
+    <w:p>
+      <w:pPr>
+        <w:rPr>
+          <w:rFonts w:cs="Times New Roman"/>
+          <w:i/>
+          <w:sz w:val="28"/>
+          <w:szCs w:val="28"/>
+        </w:rPr>
+      </w:pPr>
+      <w:r>
+        <w:rPr>
+          <w:rFonts w:cs="Times New Roman"/>
           <w:b/>
           <w:i/>
           <w:sz w:val="28"/>
@@ -314,60 +404,118 @@
       </w:r>
       <w:r>
         <w:rPr>
-          <w:i/>
-          <w:sz w:val="28"/>
-          <w:szCs w:val="28"/>
-        </w:rPr>
-        <w:t xml:space="preserve"> </w:t>
-      </w:r>
-      <w:r>
-        <w:rPr>
-          <w:i/>
-          <w:sz w:val="28"/>
-          <w:szCs w:val="28"/>
-        </w:rPr>
-        <w:t>Координатор проектов</w:t>
-      </w:r>
-    </w:p>
-    <w:p>
-      <w:pPr>
-        <w:rPr>
-          <w:i/>
-          <w:sz w:val="28"/>
-          <w:szCs w:val="28"/>
-        </w:rPr>
-      </w:pPr>
-      <w:r>
-        <w:rPr>
-          <w:i/>
-          <w:sz w:val="28"/>
-          <w:szCs w:val="28"/>
-        </w:rPr>
-        <w:t>Подготовка файлов хранилища для работы проектировщиков КР, создание семейств, скриптов в Dynamo по заданию, плагинов на C#, редактирование шаблона КР, подчистка семейств, моделей, написание инструкций.</w:t>
-      </w:r>
-      <w:r>
-        <w:rPr>
+          <w:rFonts w:cs="Times New Roman"/>
+          <w:i/>
+          <w:sz w:val="28"/>
+          <w:szCs w:val="28"/>
+        </w:rPr>
+        <w:t xml:space="preserve"> Координатор проектов</w:t>
+      </w:r>
+    </w:p>
+    <w:p>
+      <w:pPr>
+        <w:rPr>
+          <w:rFonts w:cs="Times New Roman"/>
+          <w:i/>
+          <w:sz w:val="28"/>
+          <w:szCs w:val="28"/>
+        </w:rPr>
+      </w:pPr>
+      <w:r>
+        <w:rPr>
+          <w:rFonts w:cs="Times New Roman"/>
+          <w:i/>
+          <w:sz w:val="28"/>
+          <w:szCs w:val="28"/>
+        </w:rPr>
+        <w:t xml:space="preserve">Подготовка файлов хранилища для работы проектировщиков КР, создание семейств, скриптов в </w:t>
+      </w:r>
+      <w:proofErr w:type="spellStart"/>
+      <w:r>
+        <w:rPr>
+          <w:rFonts w:cs="Times New Roman"/>
+          <w:i/>
+          <w:sz w:val="28"/>
+          <w:szCs w:val="28"/>
+        </w:rPr>
+        <w:t>Dynamo</w:t>
+      </w:r>
+      <w:proofErr w:type="spellEnd"/>
+      <w:r>
+        <w:rPr>
+          <w:rFonts w:cs="Times New Roman"/>
+          <w:i/>
+          <w:sz w:val="28"/>
+          <w:szCs w:val="28"/>
+        </w:rPr>
+        <w:t xml:space="preserve"> по заданию, плагинов на C#, редактирование шаблона КР, подчистка семейств, моделей, написание инструкций.</w:t>
+      </w:r>
+      <w:r>
+        <w:rPr>
+          <w:rFonts w:cs="Times New Roman"/>
           <w:i/>
           <w:sz w:val="28"/>
           <w:szCs w:val="28"/>
         </w:rPr>
         <w:br/>
-        <w:t>Ведение объекта и проверка его модели на коллизии в Navisworks, на соответствие его BEP.</w:t>
-      </w:r>
-      <w:r>
-        <w:rPr>
+        <w:t xml:space="preserve">Ведение объекта и проверка его модели на коллизии в </w:t>
+      </w:r>
+      <w:proofErr w:type="spellStart"/>
+      <w:r>
+        <w:rPr>
+          <w:rFonts w:cs="Times New Roman"/>
+          <w:i/>
+          <w:sz w:val="28"/>
+          <w:szCs w:val="28"/>
+        </w:rPr>
+        <w:t>Navisworks</w:t>
+      </w:r>
+      <w:proofErr w:type="spellEnd"/>
+      <w:r>
+        <w:rPr>
+          <w:rFonts w:cs="Times New Roman"/>
+          <w:i/>
+          <w:sz w:val="28"/>
+          <w:szCs w:val="28"/>
+        </w:rPr>
+        <w:t>, на соответствие его BEP.</w:t>
+      </w:r>
+      <w:r>
+        <w:rPr>
+          <w:rFonts w:cs="Times New Roman"/>
           <w:i/>
           <w:sz w:val="28"/>
           <w:szCs w:val="28"/>
         </w:rPr>
         <w:br/>
-        <w:t>Обучение и техническая поддержка новых сотрудников, их аттестация, проведение семинаров в компании, bim-академии для студентов.</w:t>
+        <w:t xml:space="preserve">Обучение и техническая поддержка новых сотрудников, их аттестация, проведение семинаров в компании, </w:t>
+      </w:r>
+      <w:proofErr w:type="spellStart"/>
+      <w:r>
+        <w:rPr>
+          <w:rFonts w:cs="Times New Roman"/>
+          <w:i/>
+          <w:sz w:val="28"/>
+          <w:szCs w:val="28"/>
+        </w:rPr>
+        <w:t>bim</w:t>
+      </w:r>
+      <w:proofErr w:type="spellEnd"/>
+      <w:r>
+        <w:rPr>
+          <w:rFonts w:cs="Times New Roman"/>
+          <w:i/>
+          <w:sz w:val="28"/>
+          <w:szCs w:val="28"/>
+        </w:rPr>
+        <w:t>-академии для студентов.</w:t>
       </w:r>
     </w:p>
     <w:p>
       <w:pPr>
         <w:spacing w:before="240" w:after="0" w:line="360" w:lineRule="auto"/>
         <w:rPr>
+          <w:rFonts w:cs="Times New Roman"/>
           <w:bCs/>
           <w:sz w:val="28"/>
           <w:szCs w:val="28"/>
@@ -375,6 +523,7 @@
       </w:pPr>
       <w:r>
         <w:rPr>
+          <w:rFonts w:cs="Times New Roman"/>
           <w:bCs/>
           <w:sz w:val="28"/>
           <w:szCs w:val="28"/>
@@ -383,6 +532,7 @@
       </w:r>
       <w:r>
         <w:rPr>
+          <w:rFonts w:cs="Times New Roman"/>
           <w:bCs/>
           <w:sz w:val="28"/>
           <w:szCs w:val="28"/>
@@ -394,6 +544,7 @@
       <w:pPr>
         <w:spacing w:after="0" w:line="360" w:lineRule="auto"/>
         <w:rPr>
+          <w:rFonts w:cs="Times New Roman"/>
           <w:bCs/>
           <w:i/>
           <w:iCs/>
@@ -403,24 +554,18 @@
       </w:pPr>
       <w:r>
         <w:rPr>
+          <w:rFonts w:cs="Times New Roman"/>
           <w:bCs/>
           <w:sz w:val="28"/>
           <w:szCs w:val="28"/>
         </w:rPr>
-        <w:t>ГК Хамина, ООО Проект-36</w:t>
-      </w:r>
-      <w:r>
-        <w:rPr>
-          <w:bCs/>
-          <w:sz w:val="28"/>
-          <w:szCs w:val="28"/>
-        </w:rPr>
-        <w:t xml:space="preserve">, </w:t>
+        <w:t xml:space="preserve">ГК Хамина, ООО Проект-36, </w:t>
       </w:r>
       <w:hyperlink r:id="rId10" w:history="1">
         <w:r>
           <w:rPr>
             <w:rStyle w:val="a3"/>
+            <w:rFonts w:cs="Times New Roman"/>
             <w:bCs/>
             <w:i/>
             <w:iCs/>
@@ -435,13 +580,15 @@
       <w:pPr>
         <w:spacing w:after="0" w:line="360" w:lineRule="auto"/>
         <w:rPr>
-          <w:i/>
-          <w:sz w:val="28"/>
-          <w:szCs w:val="28"/>
-        </w:rPr>
-      </w:pPr>
-      <w:r>
-        <w:rPr>
+          <w:rFonts w:cs="Times New Roman"/>
+          <w:i/>
+          <w:sz w:val="28"/>
+          <w:szCs w:val="28"/>
+        </w:rPr>
+      </w:pPr>
+      <w:r>
+        <w:rPr>
+          <w:rFonts w:cs="Times New Roman"/>
           <w:b/>
           <w:i/>
           <w:sz w:val="28"/>
@@ -451,6 +598,7 @@
       </w:r>
       <w:r>
         <w:rPr>
+          <w:rFonts w:cs="Times New Roman"/>
           <w:i/>
           <w:sz w:val="28"/>
           <w:szCs w:val="28"/>
@@ -459,24 +607,38 @@
       </w:r>
       <w:r>
         <w:rPr>
-          <w:i/>
-          <w:sz w:val="28"/>
-          <w:szCs w:val="28"/>
-        </w:rPr>
-        <w:t>и</w:t>
-      </w:r>
-      <w:r>
-        <w:rPr>
-          <w:i/>
-          <w:sz w:val="28"/>
-          <w:szCs w:val="28"/>
-        </w:rPr>
-        <w:t>нженер-конструктор / bim-специалист</w:t>
-      </w:r>
-    </w:p>
-    <w:p>
-      <w:pPr>
-        <w:rPr>
+          <w:rFonts w:cs="Times New Roman"/>
+          <w:i/>
+          <w:sz w:val="28"/>
+          <w:szCs w:val="28"/>
+        </w:rPr>
+        <w:t xml:space="preserve">инженер-конструктор / </w:t>
+      </w:r>
+      <w:proofErr w:type="spellStart"/>
+      <w:r>
+        <w:rPr>
+          <w:rFonts w:cs="Times New Roman"/>
+          <w:i/>
+          <w:sz w:val="28"/>
+          <w:szCs w:val="28"/>
+        </w:rPr>
+        <w:t>bim</w:t>
+      </w:r>
+      <w:proofErr w:type="spellEnd"/>
+      <w:r>
+        <w:rPr>
+          <w:rFonts w:cs="Times New Roman"/>
+          <w:i/>
+          <w:sz w:val="28"/>
+          <w:szCs w:val="28"/>
+        </w:rPr>
+        <w:t>-специалист</w:t>
+      </w:r>
+    </w:p>
+    <w:p>
+      <w:pPr>
+        <w:rPr>
+          <w:rFonts w:cs="Times New Roman"/>
           <w:bCs/>
           <w:i/>
           <w:sz w:val="28"/>
@@ -485,55 +647,117 @@
       </w:pPr>
       <w:r>
         <w:rPr>
+          <w:rFonts w:cs="Times New Roman"/>
           <w:b/>
           <w:i/>
           <w:sz w:val="28"/>
           <w:szCs w:val="28"/>
         </w:rPr>
-        <w:t>Обязанности:</w:t>
-      </w:r>
-      <w:r>
-        <w:rPr>
-          <w:b/>
-          <w:i/>
-          <w:sz w:val="28"/>
-          <w:szCs w:val="28"/>
-        </w:rPr>
-        <w:t xml:space="preserve"> </w:t>
-      </w:r>
-      <w:r>
-        <w:rPr>
+        <w:t xml:space="preserve">Обязанности: </w:t>
+      </w:r>
+      <w:r>
+        <w:rPr>
+          <w:rFonts w:cs="Times New Roman"/>
           <w:bCs/>
           <w:i/>
           <w:sz w:val="28"/>
           <w:szCs w:val="28"/>
         </w:rPr>
-        <w:t>Разработка стадии П и Р раздела КЖ в Revit. Выполнение расчетов отдельных элементов монолитного здания в ЛИРА-САПР.</w:t>
-      </w:r>
-    </w:p>
-    <w:p>
-      <w:pPr>
-        <w:rPr>
+        <w:t xml:space="preserve">Разработка стадии П и Р раздела КЖ в </w:t>
+      </w:r>
+      <w:proofErr w:type="spellStart"/>
+      <w:r>
+        <w:rPr>
+          <w:rFonts w:cs="Times New Roman"/>
           <w:bCs/>
           <w:i/>
           <w:sz w:val="28"/>
           <w:szCs w:val="28"/>
         </w:rPr>
-      </w:pPr>
-      <w:r>
-        <w:rPr>
+        <w:t>Revit</w:t>
+      </w:r>
+      <w:proofErr w:type="spellEnd"/>
+      <w:r>
+        <w:rPr>
+          <w:rFonts w:cs="Times New Roman"/>
           <w:bCs/>
           <w:i/>
           <w:sz w:val="28"/>
           <w:szCs w:val="28"/>
         </w:rPr>
-        <w:t>Также в мои обязанности входило: настройка шаблона Revit для раздела КР, создание семейств, необходимых скриптов в Dynamo, обучение и консультирование сотрудников отдела КР и АР, разработка инструкций по работе с шаблоном для КЖ.</w:t>
+        <w:t>. Выполнение расчетов отдельных элементов монолитного здания в ЛИРА-САПР.</w:t>
+      </w:r>
+    </w:p>
+    <w:p>
+      <w:pPr>
+        <w:rPr>
+          <w:rFonts w:cs="Times New Roman"/>
+          <w:bCs/>
+          <w:i/>
+          <w:sz w:val="28"/>
+          <w:szCs w:val="28"/>
+        </w:rPr>
+      </w:pPr>
+      <w:r>
+        <w:rPr>
+          <w:rFonts w:cs="Times New Roman"/>
+          <w:bCs/>
+          <w:i/>
+          <w:sz w:val="28"/>
+          <w:szCs w:val="28"/>
+        </w:rPr>
+        <w:t xml:space="preserve">Также в мои обязанности входило: настройка шаблона </w:t>
+      </w:r>
+      <w:proofErr w:type="spellStart"/>
+      <w:r>
+        <w:rPr>
+          <w:rFonts w:cs="Times New Roman"/>
+          <w:bCs/>
+          <w:i/>
+          <w:sz w:val="28"/>
+          <w:szCs w:val="28"/>
+        </w:rPr>
+        <w:t>Revit</w:t>
+      </w:r>
+      <w:proofErr w:type="spellEnd"/>
+      <w:r>
+        <w:rPr>
+          <w:rFonts w:cs="Times New Roman"/>
+          <w:bCs/>
+          <w:i/>
+          <w:sz w:val="28"/>
+          <w:szCs w:val="28"/>
+        </w:rPr>
+        <w:t xml:space="preserve"> для раздела КР, создание семейств, необходимых скриптов в </w:t>
+      </w:r>
+      <w:proofErr w:type="spellStart"/>
+      <w:r>
+        <w:rPr>
+          <w:rFonts w:cs="Times New Roman"/>
+          <w:bCs/>
+          <w:i/>
+          <w:sz w:val="28"/>
+          <w:szCs w:val="28"/>
+        </w:rPr>
+        <w:t>Dynamo</w:t>
+      </w:r>
+      <w:proofErr w:type="spellEnd"/>
+      <w:r>
+        <w:rPr>
+          <w:rFonts w:cs="Times New Roman"/>
+          <w:bCs/>
+          <w:i/>
+          <w:sz w:val="28"/>
+          <w:szCs w:val="28"/>
+        </w:rPr>
+        <w:t>, обучение и консультирование сотрудников отдела КР и АР, разработка инструкций по работе с шаблоном для КЖ.</w:t>
       </w:r>
     </w:p>
     <w:p>
       <w:pPr>
         <w:spacing w:line="360" w:lineRule="auto"/>
         <w:rPr>
+          <w:rFonts w:cs="Times New Roman"/>
           <w:bCs/>
           <w:sz w:val="28"/>
           <w:szCs w:val="28"/>
@@ -543,21 +767,25 @@
     <w:p>
       <w:pPr>
         <w:rPr>
-          <w:sz w:val="28"/>
-          <w:szCs w:val="28"/>
-        </w:rPr>
-      </w:pPr>
-      <w:r>
-        <w:rPr>
-          <w:sz w:val="28"/>
-          <w:szCs w:val="28"/>
-        </w:rPr>
+          <w:rFonts w:cs="Times New Roman"/>
+          <w:sz w:val="28"/>
+          <w:szCs w:val="28"/>
+        </w:rPr>
+      </w:pPr>
+      <w:r>
+        <w:rPr>
+          <w:rFonts w:cs="Times New Roman"/>
+          <w:sz w:val="28"/>
+          <w:szCs w:val="28"/>
+        </w:rPr>
+        <w:lastRenderedPageBreak/>
         <w:t>Ноябрь 2020 — декабрь 2020</w:t>
       </w:r>
     </w:p>
     <w:p>
       <w:pPr>
         <w:rPr>
+          <w:rFonts w:cs="Times New Roman"/>
           <w:bCs/>
           <w:i/>
           <w:iCs/>
@@ -567,28 +795,44 @@
       </w:pPr>
       <w:r>
         <w:rPr>
+          <w:rFonts w:cs="Times New Roman"/>
           <w:bCs/>
           <w:i/>
           <w:iCs/>
           <w:sz w:val="28"/>
           <w:szCs w:val="28"/>
         </w:rPr>
-        <w:t>ГК "Агротеххолдинг"</w:t>
-      </w:r>
-      <w:r>
-        <w:rPr>
+        <w:t>ГК "</w:t>
+      </w:r>
+      <w:proofErr w:type="spellStart"/>
+      <w:r>
+        <w:rPr>
+          <w:rFonts w:cs="Times New Roman"/>
           <w:bCs/>
           <w:i/>
           <w:iCs/>
           <w:sz w:val="28"/>
           <w:szCs w:val="28"/>
         </w:rPr>
-        <w:t xml:space="preserve">, </w:t>
+        <w:t>Агротеххолдинг</w:t>
+      </w:r>
+      <w:proofErr w:type="spellEnd"/>
+      <w:r>
+        <w:rPr>
+          <w:rFonts w:cs="Times New Roman"/>
+          <w:bCs/>
+          <w:i/>
+          <w:iCs/>
+          <w:sz w:val="28"/>
+          <w:szCs w:val="28"/>
+        </w:rPr>
+        <w:t xml:space="preserve">", </w:t>
       </w:r>
       <w:hyperlink r:id="rId11" w:history="1">
         <w:r>
           <w:rPr>
             <w:rStyle w:val="a3"/>
+            <w:rFonts w:cs="Times New Roman"/>
             <w:bCs/>
             <w:i/>
             <w:iCs/>
@@ -603,13 +847,15 @@
       <w:pPr>
         <w:spacing w:after="0" w:line="360" w:lineRule="auto"/>
         <w:rPr>
-          <w:i/>
-          <w:sz w:val="28"/>
-          <w:szCs w:val="28"/>
-        </w:rPr>
-      </w:pPr>
-      <w:r>
-        <w:rPr>
+          <w:rFonts w:cs="Times New Roman"/>
+          <w:i/>
+          <w:sz w:val="28"/>
+          <w:szCs w:val="28"/>
+        </w:rPr>
+      </w:pPr>
+      <w:r>
+        <w:rPr>
+          <w:rFonts w:cs="Times New Roman"/>
           <w:b/>
           <w:i/>
           <w:sz w:val="28"/>
@@ -619,6 +865,7 @@
       </w:r>
       <w:r>
         <w:rPr>
+          <w:rFonts w:cs="Times New Roman"/>
           <w:i/>
           <w:sz w:val="28"/>
           <w:szCs w:val="28"/>
@@ -627,24 +874,18 @@
       </w:r>
       <w:r>
         <w:rPr>
-          <w:i/>
-          <w:sz w:val="28"/>
-          <w:szCs w:val="28"/>
-        </w:rPr>
-        <w:t>и</w:t>
-      </w:r>
-      <w:r>
-        <w:rPr>
-          <w:i/>
-          <w:sz w:val="28"/>
-          <w:szCs w:val="28"/>
-        </w:rPr>
-        <w:t>нженер-конструктор</w:t>
-      </w:r>
-    </w:p>
-    <w:p>
-      <w:pPr>
-        <w:rPr>
+          <w:rFonts w:cs="Times New Roman"/>
+          <w:i/>
+          <w:sz w:val="28"/>
+          <w:szCs w:val="28"/>
+        </w:rPr>
+        <w:t>инженер-конструктор</w:t>
+      </w:r>
+    </w:p>
+    <w:p>
+      <w:pPr>
+        <w:rPr>
+          <w:rFonts w:cs="Times New Roman"/>
           <w:bCs/>
           <w:i/>
           <w:sz w:val="28"/>
@@ -653,83 +894,83 @@
       </w:pPr>
       <w:r>
         <w:rPr>
+          <w:rFonts w:cs="Times New Roman"/>
           <w:b/>
           <w:i/>
           <w:sz w:val="28"/>
           <w:szCs w:val="28"/>
         </w:rPr>
-        <w:t>Обязанности:</w:t>
-      </w:r>
-      <w:r>
-        <w:rPr>
-          <w:b/>
-          <w:i/>
+        <w:t xml:space="preserve">Обязанности: </w:t>
+      </w:r>
+      <w:r>
+        <w:rPr>
+          <w:rFonts w:cs="Times New Roman"/>
+          <w:bCs/>
+          <w:i/>
+          <w:sz w:val="28"/>
+          <w:szCs w:val="28"/>
+        </w:rPr>
+        <w:t>Разработка рабочей документации раздела КЖ.</w:t>
+      </w:r>
+    </w:p>
+    <w:p>
+      <w:pPr>
+        <w:rPr>
+          <w:rFonts w:cs="Times New Roman"/>
+          <w:bCs/>
+          <w:i/>
+          <w:iCs/>
+          <w:sz w:val="28"/>
+          <w:szCs w:val="28"/>
+        </w:rPr>
+      </w:pPr>
+    </w:p>
+    <w:p>
+      <w:pPr>
+        <w:rPr>
+          <w:rFonts w:cs="Times New Roman"/>
+          <w:sz w:val="28"/>
+          <w:szCs w:val="28"/>
+        </w:rPr>
+      </w:pPr>
+      <w:r>
+        <w:rPr>
+          <w:rFonts w:cs="Times New Roman"/>
+          <w:sz w:val="28"/>
+          <w:szCs w:val="28"/>
+        </w:rPr>
+        <w:t xml:space="preserve">Сентябрь 2018 — </w:t>
+      </w:r>
+      <w:r>
+        <w:rPr>
+          <w:rFonts w:cs="Times New Roman"/>
+          <w:sz w:val="28"/>
+          <w:szCs w:val="28"/>
+        </w:rPr>
+        <w:t>Октябрь 2020</w:t>
+      </w:r>
+      <w:r>
+        <w:rPr>
+          <w:rFonts w:cs="Times New Roman"/>
           <w:sz w:val="28"/>
           <w:szCs w:val="28"/>
         </w:rPr>
         <w:t xml:space="preserve"> </w:t>
       </w:r>
-      <w:r>
-        <w:rPr>
-          <w:bCs/>
-          <w:i/>
-          <w:sz w:val="28"/>
-          <w:szCs w:val="28"/>
-        </w:rPr>
-        <w:t>Разработка рабочей документации раздела КЖ.</w:t>
-      </w:r>
-    </w:p>
-    <w:p>
-      <w:pPr>
-        <w:rPr>
-          <w:bCs/>
-          <w:i/>
-          <w:iCs/>
-          <w:sz w:val="28"/>
-          <w:szCs w:val="28"/>
-        </w:rPr>
-      </w:pPr>
-    </w:p>
-    <w:p>
-      <w:pPr>
-        <w:rPr>
-          <w:sz w:val="28"/>
-          <w:szCs w:val="28"/>
-        </w:rPr>
-      </w:pPr>
-      <w:r>
-        <w:rPr>
-          <w:sz w:val="28"/>
-          <w:szCs w:val="28"/>
-        </w:rPr>
-        <w:t xml:space="preserve">Сентябрь 2018 — </w:t>
-      </w:r>
-      <w:r>
-        <w:rPr>
-          <w:sz w:val="28"/>
-          <w:szCs w:val="28"/>
-        </w:rPr>
-        <w:t>Октябрь 2020</w:t>
-      </w:r>
-      <w:r>
-        <w:rPr>
-          <w:sz w:val="28"/>
-          <w:szCs w:val="28"/>
-        </w:rPr>
-        <w:t xml:space="preserve"> </w:t>
-      </w:r>
     </w:p>
     <w:p>
       <w:pPr>
         <w:spacing w:before="120" w:line="360" w:lineRule="auto"/>
         <w:rPr>
-          <w:i/>
-          <w:sz w:val="28"/>
-          <w:szCs w:val="28"/>
-        </w:rPr>
-      </w:pPr>
-      <w:r>
-        <w:rPr>
+          <w:rFonts w:cs="Times New Roman"/>
+          <w:i/>
+          <w:sz w:val="28"/>
+          <w:szCs w:val="28"/>
+        </w:rPr>
+      </w:pPr>
+      <w:r>
+        <w:rPr>
+          <w:rFonts w:cs="Times New Roman"/>
           <w:i/>
           <w:sz w:val="28"/>
           <w:szCs w:val="28"/>
@@ -738,6 +979,7 @@
       </w:r>
       <w:r>
         <w:rPr>
+          <w:rFonts w:cs="Times New Roman"/>
           <w:i/>
           <w:sz w:val="28"/>
           <w:szCs w:val="28"/>
@@ -748,6 +990,7 @@
         <w:r>
           <w:rPr>
             <w:rStyle w:val="a3"/>
+            <w:rFonts w:cs="Times New Roman"/>
             <w:i/>
             <w:sz w:val="28"/>
             <w:szCs w:val="28"/>
@@ -760,13 +1003,15 @@
       <w:pPr>
         <w:spacing w:after="0" w:line="360" w:lineRule="auto"/>
         <w:rPr>
-          <w:i/>
-          <w:sz w:val="28"/>
-          <w:szCs w:val="28"/>
-        </w:rPr>
-      </w:pPr>
-      <w:r>
-        <w:rPr>
+          <w:rFonts w:cs="Times New Roman"/>
+          <w:i/>
+          <w:sz w:val="28"/>
+          <w:szCs w:val="28"/>
+        </w:rPr>
+      </w:pPr>
+      <w:r>
+        <w:rPr>
+          <w:rFonts w:cs="Times New Roman"/>
           <w:b/>
           <w:i/>
           <w:sz w:val="28"/>
@@ -776,6 +1021,7 @@
       </w:r>
       <w:r>
         <w:rPr>
+          <w:rFonts w:cs="Times New Roman"/>
           <w:i/>
           <w:sz w:val="28"/>
           <w:szCs w:val="28"/>
@@ -787,13 +1033,15 @@
       <w:pPr>
         <w:spacing w:after="0" w:line="360" w:lineRule="auto"/>
         <w:rPr>
-          <w:i/>
-          <w:sz w:val="28"/>
-          <w:szCs w:val="28"/>
-        </w:rPr>
-      </w:pPr>
-      <w:r>
-        <w:rPr>
+          <w:rFonts w:cs="Times New Roman"/>
+          <w:i/>
+          <w:sz w:val="28"/>
+          <w:szCs w:val="28"/>
+        </w:rPr>
+      </w:pPr>
+      <w:r>
+        <w:rPr>
+          <w:rFonts w:cs="Times New Roman"/>
           <w:b/>
           <w:i/>
           <w:sz w:val="28"/>
@@ -803,6 +1051,7 @@
       </w:r>
       <w:r>
         <w:rPr>
+          <w:rFonts w:cs="Times New Roman"/>
           <w:i/>
           <w:sz w:val="28"/>
           <w:szCs w:val="28"/>
@@ -811,6 +1060,7 @@
       </w:r>
       <w:r>
         <w:rPr>
+          <w:rFonts w:cs="Times New Roman"/>
           <w:i/>
           <w:sz w:val="28"/>
           <w:szCs w:val="28"/>
@@ -822,13 +1072,15 @@
       <w:pPr>
         <w:spacing w:after="0" w:line="360" w:lineRule="auto"/>
         <w:rPr>
-          <w:i/>
-          <w:sz w:val="28"/>
-          <w:szCs w:val="28"/>
-        </w:rPr>
-      </w:pPr>
-      <w:r>
-        <w:rPr>
+          <w:rFonts w:cs="Times New Roman"/>
+          <w:i/>
+          <w:sz w:val="28"/>
+          <w:szCs w:val="28"/>
+        </w:rPr>
+      </w:pPr>
+      <w:r>
+        <w:rPr>
+          <w:rFonts w:cs="Times New Roman"/>
           <w:i/>
           <w:sz w:val="28"/>
           <w:szCs w:val="28"/>
@@ -840,13 +1092,15 @@
       <w:pPr>
         <w:spacing w:after="0" w:line="360" w:lineRule="auto"/>
         <w:rPr>
-          <w:i/>
-          <w:sz w:val="28"/>
-          <w:szCs w:val="28"/>
-        </w:rPr>
-      </w:pPr>
-      <w:r>
-        <w:rPr>
+          <w:rFonts w:cs="Times New Roman"/>
+          <w:i/>
+          <w:sz w:val="28"/>
+          <w:szCs w:val="28"/>
+        </w:rPr>
+      </w:pPr>
+      <w:r>
+        <w:rPr>
+          <w:rFonts w:cs="Times New Roman"/>
           <w:i/>
           <w:sz w:val="28"/>
           <w:szCs w:val="28"/>
@@ -858,49 +1112,115 @@
       <w:pPr>
         <w:spacing w:after="0" w:line="360" w:lineRule="auto"/>
         <w:rPr>
-          <w:i/>
-          <w:sz w:val="28"/>
-          <w:szCs w:val="28"/>
-        </w:rPr>
-      </w:pPr>
-      <w:r>
-        <w:rPr>
-          <w:i/>
-          <w:sz w:val="28"/>
-          <w:szCs w:val="28"/>
-        </w:rPr>
-        <w:t>- создание расчетной схемы в Revit + Robot + SCAD;</w:t>
+          <w:rFonts w:cs="Times New Roman"/>
+          <w:i/>
+          <w:sz w:val="28"/>
+          <w:szCs w:val="28"/>
+        </w:rPr>
+      </w:pPr>
+      <w:r>
+        <w:rPr>
+          <w:rFonts w:cs="Times New Roman"/>
+          <w:i/>
+          <w:sz w:val="28"/>
+          <w:szCs w:val="28"/>
+        </w:rPr>
+        <w:t xml:space="preserve">- создание расчетной схемы в </w:t>
+      </w:r>
+      <w:proofErr w:type="spellStart"/>
+      <w:r>
+        <w:rPr>
+          <w:rFonts w:cs="Times New Roman"/>
+          <w:i/>
+          <w:sz w:val="28"/>
+          <w:szCs w:val="28"/>
+        </w:rPr>
+        <w:t>Revit</w:t>
+      </w:r>
+      <w:proofErr w:type="spellEnd"/>
+      <w:r>
+        <w:rPr>
+          <w:rFonts w:cs="Times New Roman"/>
+          <w:i/>
+          <w:sz w:val="28"/>
+          <w:szCs w:val="28"/>
+        </w:rPr>
+        <w:t xml:space="preserve"> + </w:t>
+      </w:r>
+      <w:proofErr w:type="spellStart"/>
+      <w:r>
+        <w:rPr>
+          <w:rFonts w:cs="Times New Roman"/>
+          <w:i/>
+          <w:sz w:val="28"/>
+          <w:szCs w:val="28"/>
+        </w:rPr>
+        <w:t>Robot</w:t>
+      </w:r>
+      <w:proofErr w:type="spellEnd"/>
+      <w:r>
+        <w:rPr>
+          <w:rFonts w:cs="Times New Roman"/>
+          <w:i/>
+          <w:sz w:val="28"/>
+          <w:szCs w:val="28"/>
+        </w:rPr>
+        <w:t xml:space="preserve"> + SCAD;</w:t>
       </w:r>
     </w:p>
     <w:p>
       <w:pPr>
         <w:spacing w:after="0" w:line="360" w:lineRule="auto"/>
         <w:rPr>
-          <w:i/>
-          <w:sz w:val="28"/>
-          <w:szCs w:val="28"/>
-        </w:rPr>
-      </w:pPr>
-      <w:r>
-        <w:rPr>
-          <w:i/>
-          <w:sz w:val="28"/>
-          <w:szCs w:val="28"/>
-        </w:rPr>
-        <w:t>- расчет каркаса и узлов в Robot;</w:t>
+          <w:rFonts w:cs="Times New Roman"/>
+          <w:i/>
+          <w:sz w:val="28"/>
+          <w:szCs w:val="28"/>
+        </w:rPr>
+      </w:pPr>
+      <w:r>
+        <w:rPr>
+          <w:rFonts w:cs="Times New Roman"/>
+          <w:i/>
+          <w:sz w:val="28"/>
+          <w:szCs w:val="28"/>
+        </w:rPr>
+        <w:t xml:space="preserve">- расчет каркаса и узлов в </w:t>
+      </w:r>
+      <w:proofErr w:type="spellStart"/>
+      <w:r>
+        <w:rPr>
+          <w:rFonts w:cs="Times New Roman"/>
+          <w:i/>
+          <w:sz w:val="28"/>
+          <w:szCs w:val="28"/>
+        </w:rPr>
+        <w:t>Robot</w:t>
+      </w:r>
+      <w:proofErr w:type="spellEnd"/>
+      <w:r>
+        <w:rPr>
+          <w:rFonts w:cs="Times New Roman"/>
+          <w:i/>
+          <w:sz w:val="28"/>
+          <w:szCs w:val="28"/>
+        </w:rPr>
+        <w:t>;</w:t>
       </w:r>
     </w:p>
     <w:p>
       <w:pPr>
         <w:spacing w:after="0" w:line="360" w:lineRule="auto"/>
         <w:rPr>
-          <w:i/>
-          <w:sz w:val="28"/>
-          <w:szCs w:val="28"/>
-        </w:rPr>
-      </w:pPr>
-      <w:r>
-        <w:rPr>
+          <w:rFonts w:cs="Times New Roman"/>
+          <w:i/>
+          <w:sz w:val="28"/>
+          <w:szCs w:val="28"/>
+        </w:rPr>
+      </w:pPr>
+      <w:r>
+        <w:rPr>
+          <w:rFonts w:cs="Times New Roman"/>
           <w:i/>
           <w:sz w:val="28"/>
           <w:szCs w:val="28"/>
@@ -912,49 +1232,95 @@
       <w:pPr>
         <w:spacing w:after="0" w:line="360" w:lineRule="auto"/>
         <w:rPr>
-          <w:i/>
-          <w:sz w:val="28"/>
-          <w:szCs w:val="28"/>
-        </w:rPr>
-      </w:pPr>
-      <w:r>
-        <w:rPr>
-          <w:i/>
-          <w:sz w:val="28"/>
-          <w:szCs w:val="28"/>
-        </w:rPr>
-        <w:t>- конструирование каркаса в Advance Steel;</w:t>
+          <w:rFonts w:cs="Times New Roman"/>
+          <w:i/>
+          <w:sz w:val="28"/>
+          <w:szCs w:val="28"/>
+        </w:rPr>
+      </w:pPr>
+      <w:r>
+        <w:rPr>
+          <w:rFonts w:cs="Times New Roman"/>
+          <w:i/>
+          <w:sz w:val="28"/>
+          <w:szCs w:val="28"/>
+        </w:rPr>
+        <w:t xml:space="preserve">- конструирование каркаса в </w:t>
+      </w:r>
+      <w:proofErr w:type="spellStart"/>
+      <w:r>
+        <w:rPr>
+          <w:rFonts w:cs="Times New Roman"/>
+          <w:i/>
+          <w:sz w:val="28"/>
+          <w:szCs w:val="28"/>
+        </w:rPr>
+        <w:t>Advance</w:t>
+      </w:r>
+      <w:proofErr w:type="spellEnd"/>
+      <w:r>
+        <w:rPr>
+          <w:rFonts w:cs="Times New Roman"/>
+          <w:i/>
+          <w:sz w:val="28"/>
+          <w:szCs w:val="28"/>
+        </w:rPr>
+        <w:t xml:space="preserve"> Steel;</w:t>
       </w:r>
     </w:p>
     <w:p>
       <w:pPr>
         <w:spacing w:after="0" w:line="360" w:lineRule="auto"/>
         <w:rPr>
-          <w:i/>
-          <w:sz w:val="28"/>
-          <w:szCs w:val="28"/>
-        </w:rPr>
-      </w:pPr>
-      <w:r>
-        <w:rPr>
-          <w:i/>
-          <w:sz w:val="28"/>
-          <w:szCs w:val="28"/>
-        </w:rPr>
-        <w:t>- конструирование фундамента в Revit;</w:t>
+          <w:rFonts w:cs="Times New Roman"/>
+          <w:i/>
+          <w:sz w:val="28"/>
+          <w:szCs w:val="28"/>
+        </w:rPr>
+      </w:pPr>
+      <w:r>
+        <w:rPr>
+          <w:rFonts w:cs="Times New Roman"/>
+          <w:i/>
+          <w:sz w:val="28"/>
+          <w:szCs w:val="28"/>
+        </w:rPr>
+        <w:t xml:space="preserve">- конструирование фундамента в </w:t>
+      </w:r>
+      <w:proofErr w:type="spellStart"/>
+      <w:r>
+        <w:rPr>
+          <w:rFonts w:cs="Times New Roman"/>
+          <w:i/>
+          <w:sz w:val="28"/>
+          <w:szCs w:val="28"/>
+        </w:rPr>
+        <w:t>Revit</w:t>
+      </w:r>
+      <w:proofErr w:type="spellEnd"/>
+      <w:r>
+        <w:rPr>
+          <w:rFonts w:cs="Times New Roman"/>
+          <w:i/>
+          <w:sz w:val="28"/>
+          <w:szCs w:val="28"/>
+        </w:rPr>
+        <w:t>;</w:t>
       </w:r>
     </w:p>
     <w:p>
       <w:pPr>
         <w:spacing w:after="0" w:line="360" w:lineRule="auto"/>
         <w:rPr>
-          <w:i/>
-          <w:sz w:val="28"/>
-          <w:szCs w:val="28"/>
-        </w:rPr>
-      </w:pPr>
-      <w:r>
-        <w:rPr>
+          <w:rFonts w:cs="Times New Roman"/>
+          <w:i/>
+          <w:sz w:val="28"/>
+          <w:szCs w:val="28"/>
+        </w:rPr>
+      </w:pPr>
+      <w:r>
+        <w:rPr>
+          <w:rFonts w:cs="Times New Roman"/>
           <w:i/>
           <w:sz w:val="28"/>
           <w:szCs w:val="28"/>
@@ -966,13 +1332,15 @@
       <w:pPr>
         <w:spacing w:after="0" w:line="360" w:lineRule="auto"/>
         <w:rPr>
-          <w:i/>
-          <w:sz w:val="28"/>
-          <w:szCs w:val="28"/>
-        </w:rPr>
-      </w:pPr>
-      <w:r>
-        <w:rPr>
+          <w:rFonts w:cs="Times New Roman"/>
+          <w:i/>
+          <w:sz w:val="28"/>
+          <w:szCs w:val="28"/>
+        </w:rPr>
+      </w:pPr>
+      <w:r>
+        <w:rPr>
+          <w:rFonts w:cs="Times New Roman"/>
           <w:i/>
           <w:sz w:val="28"/>
           <w:szCs w:val="28"/>
@@ -981,6 +1349,7 @@
       </w:r>
       <w:r>
         <w:rPr>
+          <w:rFonts w:cs="Times New Roman"/>
           <w:i/>
           <w:sz w:val="28"/>
           <w:szCs w:val="28"/>
@@ -992,13 +1361,15 @@
       <w:pPr>
         <w:spacing w:after="0" w:line="360" w:lineRule="auto"/>
         <w:rPr>
-          <w:i/>
-          <w:sz w:val="28"/>
-          <w:szCs w:val="28"/>
-        </w:rPr>
-      </w:pPr>
-      <w:r>
-        <w:rPr>
+          <w:rFonts w:cs="Times New Roman"/>
+          <w:i/>
+          <w:sz w:val="28"/>
+          <w:szCs w:val="28"/>
+        </w:rPr>
+      </w:pPr>
+      <w:r>
+        <w:rPr>
+          <w:rFonts w:cs="Times New Roman"/>
           <w:i/>
           <w:sz w:val="28"/>
           <w:szCs w:val="28"/>
@@ -1010,13 +1381,15 @@
       <w:pPr>
         <w:spacing w:after="0" w:line="360" w:lineRule="auto"/>
         <w:rPr>
-          <w:i/>
-          <w:sz w:val="28"/>
-          <w:szCs w:val="28"/>
-        </w:rPr>
-      </w:pPr>
-      <w:r>
-        <w:rPr>
+          <w:rFonts w:cs="Times New Roman"/>
+          <w:i/>
+          <w:sz w:val="28"/>
+          <w:szCs w:val="28"/>
+        </w:rPr>
+      </w:pPr>
+      <w:r>
+        <w:rPr>
+          <w:rFonts w:cs="Times New Roman"/>
           <w:i/>
           <w:sz w:val="28"/>
           <w:szCs w:val="28"/>
@@ -1028,14 +1401,19 @@
       <w:pPr>
         <w:pStyle w:val="1"/>
         <w:rPr>
+          <w:rFonts w:ascii="Times New Roman" w:hAnsi="Times New Roman" w:cs="Times New Roman"/>
           <w:lang w:val="en-US"/>
         </w:rPr>
       </w:pPr>
       <w:r>
+        <w:rPr>
+          <w:rFonts w:ascii="Times New Roman" w:hAnsi="Times New Roman" w:cs="Times New Roman"/>
+        </w:rPr>
         <w:t>Навыки</w:t>
       </w:r>
       <w:r>
         <w:rPr>
+          <w:rFonts w:ascii="Times New Roman" w:hAnsi="Times New Roman" w:cs="Times New Roman"/>
           <w:lang w:val="en-US"/>
         </w:rPr>
         <w:t>:</w:t>
@@ -1045,6 +1423,7 @@
       <w:pPr>
         <w:spacing w:after="0" w:line="360" w:lineRule="auto"/>
         <w:rPr>
+          <w:rFonts w:cs="Times New Roman"/>
           <w:iCs/>
           <w:sz w:val="28"/>
           <w:szCs w:val="28"/>
@@ -1053,6 +1432,7 @@
       </w:pPr>
       <w:r>
         <w:rPr>
+          <w:rFonts w:cs="Times New Roman"/>
           <w:iCs/>
           <w:sz w:val="28"/>
           <w:szCs w:val="28"/>
@@ -1061,6 +1441,7 @@
       </w:r>
       <w:r>
         <w:rPr>
+          <w:rFonts w:cs="Times New Roman"/>
           <w:iCs/>
           <w:sz w:val="28"/>
           <w:szCs w:val="28"/>
@@ -1070,6 +1451,7 @@
       </w:r>
       <w:r>
         <w:rPr>
+          <w:rFonts w:cs="Times New Roman"/>
           <w:iCs/>
           <w:sz w:val="28"/>
           <w:szCs w:val="28"/>
@@ -1081,6 +1463,7 @@
       <w:pPr>
         <w:spacing w:after="0" w:line="360" w:lineRule="auto"/>
         <w:rPr>
+          <w:rFonts w:cs="Times New Roman"/>
           <w:iCs/>
           <w:sz w:val="28"/>
           <w:szCs w:val="28"/>
@@ -1089,6 +1472,7 @@
       </w:pPr>
       <w:r>
         <w:rPr>
+          <w:rFonts w:cs="Times New Roman"/>
           <w:iCs/>
           <w:sz w:val="28"/>
           <w:szCs w:val="28"/>
@@ -1101,6 +1485,7 @@
       <w:pPr>
         <w:spacing w:after="0" w:line="360" w:lineRule="auto"/>
         <w:rPr>
+          <w:rFonts w:cs="Times New Roman"/>
           <w:iCs/>
           <w:sz w:val="28"/>
           <w:szCs w:val="28"/>
@@ -1109,6 +1494,7 @@
       </w:pPr>
       <w:r>
         <w:rPr>
+          <w:rFonts w:cs="Times New Roman"/>
           <w:iCs/>
           <w:sz w:val="28"/>
           <w:szCs w:val="28"/>
@@ -1117,6 +1503,7 @@
       </w:r>
       <w:r>
         <w:rPr>
+          <w:rFonts w:cs="Times New Roman"/>
           <w:iCs/>
           <w:sz w:val="28"/>
           <w:szCs w:val="28"/>
@@ -1126,6 +1513,7 @@
       </w:r>
       <w:r>
         <w:rPr>
+          <w:rFonts w:cs="Times New Roman"/>
           <w:iCs/>
           <w:sz w:val="28"/>
           <w:szCs w:val="28"/>
@@ -1137,6 +1525,7 @@
       <w:pPr>
         <w:spacing w:after="0" w:line="360" w:lineRule="auto"/>
         <w:rPr>
+          <w:rFonts w:cs="Times New Roman"/>
           <w:iCs/>
           <w:sz w:val="28"/>
           <w:szCs w:val="28"/>
@@ -1145,18 +1534,42 @@
       </w:pPr>
       <w:r>
         <w:rPr>
+          <w:rFonts w:cs="Times New Roman"/>
           <w:iCs/>
           <w:sz w:val="28"/>
           <w:szCs w:val="28"/>
           <w:lang w:val="en-US"/>
         </w:rPr>
-        <w:t>Autodesk, Advance Steel, Autodesk Robot Structural Analisys, Iron Python,</w:t>
+        <w:t xml:space="preserve">Autodesk, Advance Steel, Autodesk Robot Structural </w:t>
+      </w:r>
+      <w:proofErr w:type="spellStart"/>
+      <w:r>
+        <w:rPr>
+          <w:rFonts w:cs="Times New Roman"/>
+          <w:iCs/>
+          <w:sz w:val="28"/>
+          <w:szCs w:val="28"/>
+          <w:lang w:val="en-US"/>
+        </w:rPr>
+        <w:t>Analisys</w:t>
+      </w:r>
+      <w:proofErr w:type="spellEnd"/>
+      <w:r>
+        <w:rPr>
+          <w:rFonts w:cs="Times New Roman"/>
+          <w:iCs/>
+          <w:sz w:val="28"/>
+          <w:szCs w:val="28"/>
+          <w:lang w:val="en-US"/>
+        </w:rPr>
+        <w:t>, Iron Python,</w:t>
       </w:r>
     </w:p>
     <w:p>
       <w:pPr>
         <w:spacing w:after="0" w:line="360" w:lineRule="auto"/>
         <w:rPr>
+          <w:rFonts w:cs="Times New Roman"/>
           <w:iCs/>
           <w:sz w:val="28"/>
           <w:szCs w:val="28"/>
@@ -1165,6 +1578,7 @@
       </w:pPr>
       <w:r>
         <w:rPr>
+          <w:rFonts w:cs="Times New Roman"/>
           <w:iCs/>
           <w:sz w:val="28"/>
           <w:szCs w:val="28"/>
@@ -1174,6 +1588,7 @@
       </w:r>
       <w:r>
         <w:rPr>
+          <w:rFonts w:cs="Times New Roman"/>
           <w:iCs/>
           <w:sz w:val="28"/>
           <w:szCs w:val="28"/>
@@ -1182,6 +1597,7 @@
       </w:r>
       <w:r>
         <w:rPr>
+          <w:rFonts w:cs="Times New Roman"/>
           <w:iCs/>
           <w:sz w:val="28"/>
           <w:szCs w:val="28"/>
@@ -1191,6 +1607,7 @@
       </w:r>
       <w:r>
         <w:rPr>
+          <w:rFonts w:cs="Times New Roman"/>
           <w:iCs/>
           <w:sz w:val="28"/>
           <w:szCs w:val="28"/>
@@ -1199,6 +1616,7 @@
       </w:r>
       <w:r>
         <w:rPr>
+          <w:rFonts w:cs="Times New Roman"/>
           <w:iCs/>
           <w:sz w:val="28"/>
           <w:szCs w:val="28"/>
@@ -1211,6 +1629,7 @@
       <w:pPr>
         <w:spacing w:after="0" w:line="360" w:lineRule="auto"/>
         <w:rPr>
+          <w:rFonts w:cs="Times New Roman"/>
           <w:iCs/>
           <w:sz w:val="28"/>
           <w:szCs w:val="28"/>
@@ -1219,6 +1638,7 @@
       </w:pPr>
       <w:r>
         <w:rPr>
+          <w:rFonts w:cs="Times New Roman"/>
           <w:iCs/>
           <w:sz w:val="28"/>
           <w:szCs w:val="28"/>
@@ -1227,6 +1647,7 @@
       </w:r>
       <w:r>
         <w:rPr>
+          <w:rFonts w:cs="Times New Roman"/>
           <w:iCs/>
           <w:sz w:val="28"/>
           <w:szCs w:val="28"/>
@@ -1236,6 +1657,7 @@
       </w:r>
       <w:r>
         <w:rPr>
+          <w:rFonts w:cs="Times New Roman"/>
           <w:iCs/>
           <w:sz w:val="28"/>
           <w:szCs w:val="28"/>
@@ -1247,6 +1669,7 @@
       <w:pPr>
         <w:spacing w:after="0" w:line="360" w:lineRule="auto"/>
         <w:rPr>
+          <w:rFonts w:cs="Times New Roman"/>
           <w:iCs/>
           <w:sz w:val="28"/>
           <w:szCs w:val="28"/>
@@ -1255,83 +1678,140 @@
       </w:pPr>
       <w:r>
         <w:rPr>
+          <w:rFonts w:cs="Times New Roman"/>
           <w:iCs/>
           <w:sz w:val="28"/>
           <w:szCs w:val="28"/>
           <w:lang w:val="en-US"/>
         </w:rPr>
-        <w:t>SCAD, Mathcad, Autodesk 3ds Max, PyTorch, C#</w:t>
+        <w:t xml:space="preserve">SCAD, Mathcad, Autodesk 3ds Max, </w:t>
+      </w:r>
+      <w:proofErr w:type="spellStart"/>
+      <w:r>
+        <w:rPr>
+          <w:rFonts w:cs="Times New Roman"/>
+          <w:iCs/>
+          <w:sz w:val="28"/>
+          <w:szCs w:val="28"/>
+          <w:lang w:val="en-US"/>
+        </w:rPr>
+        <w:t>PyTorch</w:t>
+      </w:r>
+      <w:proofErr w:type="spellEnd"/>
+      <w:r>
+        <w:rPr>
+          <w:rFonts w:cs="Times New Roman"/>
+          <w:iCs/>
+          <w:sz w:val="28"/>
+          <w:szCs w:val="28"/>
+          <w:lang w:val="en-US"/>
+        </w:rPr>
+        <w:t>, C#</w:t>
       </w:r>
     </w:p>
     <w:p>
       <w:pPr>
         <w:pStyle w:val="1"/>
-      </w:pPr>
-      <w:r>
+        <w:rPr>
+          <w:rFonts w:ascii="Times New Roman" w:hAnsi="Times New Roman" w:cs="Times New Roman"/>
+        </w:rPr>
+      </w:pPr>
+      <w:r>
+        <w:rPr>
+          <w:rFonts w:ascii="Times New Roman" w:hAnsi="Times New Roman" w:cs="Times New Roman"/>
+        </w:rPr>
         <w:lastRenderedPageBreak/>
-        <w:t>О</w:t>
-      </w:r>
-      <w:r>
-        <w:t xml:space="preserve"> </w:t>
-      </w:r>
-      <w:r>
-        <w:t>себе</w:t>
-      </w:r>
-      <w:r>
+        <w:t>О себе</w:t>
+      </w:r>
+      <w:r>
+        <w:rPr>
+          <w:rFonts w:ascii="Times New Roman" w:hAnsi="Times New Roman" w:cs="Times New Roman"/>
+        </w:rPr>
         <w:t>:</w:t>
       </w:r>
     </w:p>
     <w:p>
       <w:pPr>
         <w:pStyle w:val="ac"/>
-      </w:pPr>
-      <w:r>
+        <w:rPr>
+          <w:rFonts w:cs="Times New Roman"/>
+        </w:rPr>
+      </w:pPr>
+      <w:r>
+        <w:rPr>
+          <w:rFonts w:cs="Times New Roman"/>
+        </w:rPr>
         <w:t>Развиваюсь как BIM-специалист, понимаю построение BIM-стандартов и настройку среды общих данных.</w:t>
       </w:r>
     </w:p>
     <w:p>
       <w:pPr>
         <w:pStyle w:val="ac"/>
-      </w:pPr>
-      <w:r>
-        <w:t xml:space="preserve">Работаю с Revit API на Python </w:t>
-      </w:r>
-      <w:r>
-        <w:t xml:space="preserve">и </w:t>
-      </w:r>
-      <w:r>
-        <w:rPr>
+        <w:rPr>
+          <w:rFonts w:cs="Times New Roman"/>
+        </w:rPr>
+      </w:pPr>
+      <w:r>
+        <w:rPr>
+          <w:rFonts w:cs="Times New Roman"/>
+        </w:rPr>
+        <w:t xml:space="preserve">Работаю с </w:t>
+      </w:r>
+      <w:proofErr w:type="spellStart"/>
+      <w:r>
+        <w:rPr>
+          <w:rFonts w:cs="Times New Roman"/>
+        </w:rPr>
+        <w:t>Revit</w:t>
+      </w:r>
+      <w:proofErr w:type="spellEnd"/>
+      <w:r>
+        <w:rPr>
+          <w:rFonts w:cs="Times New Roman"/>
+        </w:rPr>
+        <w:t xml:space="preserve"> API на Python и </w:t>
+      </w:r>
+      <w:r>
+        <w:rPr>
+          <w:rFonts w:cs="Times New Roman"/>
           <w:lang w:val="en-US"/>
         </w:rPr>
         <w:t>C</w:t>
       </w:r>
       <w:r>
-        <w:t>#,</w:t>
-      </w:r>
-      <w:r>
-        <w:t xml:space="preserve"> знаю</w:t>
-      </w:r>
-      <w:r>
-        <w:t xml:space="preserve"> Dynamo и пишу скрипты</w:t>
-      </w:r>
-      <w:r>
-        <w:t xml:space="preserve"> и плагины</w:t>
-      </w:r>
-      <w:r>
-        <w:t xml:space="preserve"> для автоматизации.</w:t>
+        <w:rPr>
+          <w:rFonts w:cs="Times New Roman"/>
+        </w:rPr>
+        <w:t xml:space="preserve">#, знаю </w:t>
+      </w:r>
+      <w:proofErr w:type="spellStart"/>
+      <w:r>
+        <w:rPr>
+          <w:rFonts w:cs="Times New Roman"/>
+        </w:rPr>
+        <w:t>Dynamo</w:t>
+      </w:r>
+      <w:proofErr w:type="spellEnd"/>
+      <w:r>
+        <w:rPr>
+          <w:rFonts w:cs="Times New Roman"/>
+        </w:rPr>
+        <w:t xml:space="preserve"> и пишу скрипты и плагины для автоматизации.</w:t>
       </w:r>
     </w:p>
     <w:p>
       <w:pPr>
         <w:spacing w:after="0" w:line="360" w:lineRule="auto"/>
         <w:rPr>
-          <w:i/>
-          <w:sz w:val="28"/>
-          <w:szCs w:val="28"/>
-        </w:rPr>
-      </w:pPr>
-      <w:r>
-        <w:rPr>
+          <w:rFonts w:cs="Times New Roman"/>
+          <w:i/>
+          <w:sz w:val="28"/>
+          <w:szCs w:val="28"/>
+        </w:rPr>
+      </w:pPr>
+      <w:r>
+        <w:rPr>
+          <w:rFonts w:cs="Times New Roman"/>
           <w:i/>
           <w:sz w:val="28"/>
           <w:szCs w:val="28"/>
@@ -1344,6 +1824,7 @@
         <w:spacing w:after="0" w:line="360" w:lineRule="auto"/>
         <w:jc w:val="center"/>
         <w:rPr>
+          <w:rFonts w:cs="Times New Roman"/>
           <w:b/>
           <w:sz w:val="32"/>
           <w:szCs w:val="28"/>
@@ -1351,6 +1832,7 @@
       </w:pPr>
       <w:r>
         <w:rPr>
+          <w:rFonts w:cs="Times New Roman"/>
           <w:sz w:val="28"/>
           <w:szCs w:val="28"/>
         </w:rPr>
@@ -1358,6 +1840,7 @@
       </w:r>
       <w:r>
         <w:rPr>
+          <w:rFonts w:cs="Times New Roman"/>
           <w:b/>
           <w:sz w:val="32"/>
           <w:szCs w:val="28"/>
@@ -1371,6 +1854,7 @@
         <w:spacing w:after="0" w:line="360" w:lineRule="auto"/>
         <w:jc w:val="center"/>
         <w:rPr>
+          <w:rFonts w:cs="Times New Roman"/>
           <w:b/>
           <w:sz w:val="32"/>
           <w:szCs w:val="28"/>
@@ -1378,6 +1862,7 @@
       </w:pPr>
       <w:r>
         <w:rPr>
+          <w:rFonts w:cs="Times New Roman"/>
           <w:b/>
           <w:sz w:val="32"/>
           <w:szCs w:val="28"/>
@@ -1394,15 +1879,29 @@
         <w:ind w:left="1429" w:hanging="360"/>
         <w:jc w:val="both"/>
         <w:outlineLvl w:val="0"/>
+        <w:rPr>
+          <w:rFonts w:cs="Times New Roman"/>
+        </w:rPr>
       </w:pPr>
       <w:bookmarkStart w:id="0" w:name="_Toc213244171"/>
       <w:r>
+        <w:rPr>
+          <w:rFonts w:cs="Times New Roman"/>
+        </w:rPr>
         <w:t>Унификация длин стержней</w:t>
       </w:r>
       <w:bookmarkEnd w:id="0"/>
     </w:p>
     <w:p>
-      <w:r>
+      <w:pPr>
+        <w:rPr>
+          <w:rFonts w:cs="Times New Roman"/>
+        </w:rPr>
+      </w:pPr>
+      <w:r>
+        <w:rPr>
+          <w:rFonts w:cs="Times New Roman"/>
+        </w:rPr>
         <w:t>Округляет длины выбранных стержней к кратному значению. Работает и с гнутыми стержнями.</w:t>
       </w:r>
     </w:p>
@@ -1411,9 +1910,13 @@
         <w:keepNext/>
         <w:ind w:left="1069"/>
         <w:jc w:val="both"/>
-      </w:pPr>
-      <w:r>
-        <w:rPr>
+        <w:rPr>
+          <w:rFonts w:cs="Times New Roman"/>
+        </w:rPr>
+      </w:pPr>
+      <w:r>
+        <w:rPr>
+          <w:rFonts w:cs="Times New Roman"/>
           <w:noProof/>
         </w:rPr>
         <w:drawing>
@@ -1470,29 +1973,51 @@
       <w:pPr>
         <w:pStyle w:val="a6"/>
         <w:jc w:val="both"/>
-      </w:pPr>
-      <w:r>
+        <w:rPr>
+          <w:rFonts w:cs="Times New Roman"/>
+        </w:rPr>
+      </w:pPr>
+      <w:r>
+        <w:rPr>
+          <w:rFonts w:cs="Times New Roman"/>
+        </w:rPr>
         <w:t xml:space="preserve">Рис.  </w:t>
       </w:r>
       <w:r>
+        <w:rPr>
+          <w:rFonts w:cs="Times New Roman"/>
+        </w:rPr>
         <w:fldChar w:fldCharType="begin"/>
       </w:r>
       <w:r>
+        <w:rPr>
+          <w:rFonts w:cs="Times New Roman"/>
+        </w:rPr>
         <w:instrText xml:space="preserve"> SEQ Рис._ \* ARABIC </w:instrText>
       </w:r>
       <w:r>
+        <w:rPr>
+          <w:rFonts w:cs="Times New Roman"/>
+        </w:rPr>
         <w:fldChar w:fldCharType="separate"/>
       </w:r>
       <w:r>
         <w:rPr>
+          <w:rFonts w:cs="Times New Roman"/>
           <w:noProof/>
         </w:rPr>
         <w:t>1</w:t>
       </w:r>
       <w:r>
+        <w:rPr>
+          <w:rFonts w:cs="Times New Roman"/>
+        </w:rPr>
         <w:fldChar w:fldCharType="end"/>
       </w:r>
       <w:r>
+        <w:rPr>
+          <w:rFonts w:cs="Times New Roman"/>
+        </w:rPr>
         <w:br w:type="page"/>
       </w:r>
     </w:p>
@@ -1505,45 +2030,71 @@
         <w:ind w:left="1429" w:hanging="360"/>
         <w:jc w:val="both"/>
         <w:outlineLvl w:val="0"/>
+        <w:rPr>
+          <w:rFonts w:cs="Times New Roman"/>
+        </w:rPr>
       </w:pPr>
       <w:bookmarkStart w:id="1" w:name="_Toc213244172"/>
       <w:r>
+        <w:rPr>
+          <w:rFonts w:cs="Times New Roman"/>
+        </w:rPr>
         <w:lastRenderedPageBreak/>
         <w:t xml:space="preserve">Создание КЭ схемы в модели </w:t>
       </w:r>
       <w:r>
         <w:rPr>
+          <w:rFonts w:cs="Times New Roman"/>
           <w:lang w:val="en-US"/>
         </w:rPr>
         <w:t>Revit</w:t>
       </w:r>
       <w:r>
+        <w:rPr>
+          <w:rFonts w:cs="Times New Roman"/>
+        </w:rPr>
         <w:t>.</w:t>
       </w:r>
       <w:bookmarkEnd w:id="1"/>
     </w:p>
     <w:p>
-      <w:r>
+      <w:pPr>
+        <w:rPr>
+          <w:rFonts w:cs="Times New Roman"/>
+        </w:rPr>
+      </w:pPr>
+      <w:r>
+        <w:rPr>
+          <w:rFonts w:cs="Times New Roman"/>
+        </w:rPr>
         <w:t xml:space="preserve">Строит </w:t>
       </w:r>
-      <w:r>
-        <w:rPr>
+      <w:proofErr w:type="spellStart"/>
+      <w:r>
+        <w:rPr>
+          <w:rFonts w:cs="Times New Roman"/>
           <w:lang w:val="en-US"/>
         </w:rPr>
         <w:t>DirectShape</w:t>
       </w:r>
-      <w:r>
+      <w:proofErr w:type="spellEnd"/>
+      <w:r>
+        <w:rPr>
+          <w:rFonts w:cs="Times New Roman"/>
+        </w:rPr>
         <w:t xml:space="preserve"> в модели для просмотра результатов армирования.</w:t>
       </w:r>
     </w:p>
     <w:p>
       <w:pPr>
         <w:rPr>
+          <w:rFonts w:cs="Times New Roman"/>
           <w:lang w:val="en-US"/>
         </w:rPr>
       </w:pPr>
       <w:r>
         <w:rPr>
+          <w:rFonts w:cs="Times New Roman"/>
           <w:noProof/>
         </w:rPr>
         <w:drawing>
@@ -1599,9 +2150,13 @@
     <w:p>
       <w:pPr>
         <w:keepNext/>
-      </w:pPr>
-      <w:r>
-        <w:rPr>
+        <w:rPr>
+          <w:rFonts w:cs="Times New Roman"/>
+        </w:rPr>
+      </w:pPr>
+      <w:r>
+        <w:rPr>
+          <w:rFonts w:cs="Times New Roman"/>
           <w:noProof/>
         </w:rPr>
         <w:drawing>
@@ -1644,38 +2199,74 @@
     <w:p>
       <w:pPr>
         <w:pStyle w:val="a6"/>
-      </w:pPr>
-      <w:r>
+        <w:rPr>
+          <w:rFonts w:cs="Times New Roman"/>
+        </w:rPr>
+      </w:pPr>
+      <w:r>
+        <w:rPr>
+          <w:rFonts w:cs="Times New Roman"/>
+        </w:rPr>
         <w:t xml:space="preserve">Рис.  </w:t>
       </w:r>
       <w:r>
+        <w:rPr>
+          <w:rFonts w:cs="Times New Roman"/>
+        </w:rPr>
         <w:fldChar w:fldCharType="begin"/>
       </w:r>
       <w:r>
+        <w:rPr>
+          <w:rFonts w:cs="Times New Roman"/>
+        </w:rPr>
         <w:instrText xml:space="preserve"> SEQ Рис._ \* ARABIC </w:instrText>
       </w:r>
       <w:r>
+        <w:rPr>
+          <w:rFonts w:cs="Times New Roman"/>
+        </w:rPr>
         <w:fldChar w:fldCharType="separate"/>
       </w:r>
       <w:r>
         <w:rPr>
+          <w:rFonts w:cs="Times New Roman"/>
           <w:noProof/>
         </w:rPr>
         <w:t>2</w:t>
       </w:r>
       <w:r>
+        <w:rPr>
+          <w:rFonts w:cs="Times New Roman"/>
+        </w:rPr>
         <w:fldChar w:fldCharType="end"/>
       </w:r>
       <w:r>
+        <w:rPr>
+          <w:rFonts w:cs="Times New Roman"/>
+        </w:rPr>
         <w:t xml:space="preserve"> Схема аналогичная схеме в ЛИРА-САПР</w:t>
       </w:r>
     </w:p>
     <w:p>
-      <w:r>
+      <w:pPr>
+        <w:rPr>
+          <w:rFonts w:cs="Times New Roman"/>
+        </w:rPr>
+      </w:pPr>
+      <w:r>
+        <w:rPr>
+          <w:rFonts w:cs="Times New Roman"/>
+        </w:rPr>
         <w:br w:type="page"/>
       </w:r>
     </w:p>
-    <w:p/>
+    <w:p>
+      <w:pPr>
+        <w:rPr>
+          <w:rFonts w:cs="Times New Roman"/>
+        </w:rPr>
+      </w:pPr>
+    </w:p>
     <w:p>
       <w:pPr>
         <w:pStyle w:val="ac"/>
@@ -1685,24 +2276,42 @@
         <w:ind w:left="1637" w:hanging="360"/>
         <w:jc w:val="both"/>
         <w:outlineLvl w:val="0"/>
+        <w:rPr>
+          <w:rFonts w:cs="Times New Roman"/>
+        </w:rPr>
       </w:pPr>
       <w:bookmarkStart w:id="2" w:name="_Toc213244173"/>
       <w:r>
+        <w:rPr>
+          <w:rFonts w:cs="Times New Roman"/>
+        </w:rPr>
         <w:t>Просмотр результатов армирования</w:t>
       </w:r>
       <w:bookmarkEnd w:id="2"/>
     </w:p>
     <w:p>
-      <w:r>
+      <w:pPr>
+        <w:rPr>
+          <w:rFonts w:cs="Times New Roman"/>
+        </w:rPr>
+      </w:pPr>
+      <w:r>
+        <w:rPr>
+          <w:rFonts w:cs="Times New Roman"/>
+        </w:rPr>
         <w:t>Позволяет раскрасить КЭ в соответствии с пользовательской шкалой. (По аналогии с Лирой)</w:t>
       </w:r>
     </w:p>
     <w:p>
       <w:pPr>
         <w:keepNext/>
-      </w:pPr>
-      <w:r>
-        <w:rPr>
+        <w:rPr>
+          <w:rFonts w:cs="Times New Roman"/>
+        </w:rPr>
+      </w:pPr>
+      <w:r>
+        <w:rPr>
+          <w:rFonts w:cs="Times New Roman"/>
           <w:noProof/>
         </w:rPr>
         <w:drawing>
@@ -1758,35 +2367,58 @@
     <w:p>
       <w:pPr>
         <w:pStyle w:val="a6"/>
-      </w:pPr>
-      <w:r>
+        <w:rPr>
+          <w:rFonts w:cs="Times New Roman"/>
+        </w:rPr>
+      </w:pPr>
+      <w:r>
+        <w:rPr>
+          <w:rFonts w:cs="Times New Roman"/>
+        </w:rPr>
         <w:t xml:space="preserve">Рис.  </w:t>
       </w:r>
       <w:r>
+        <w:rPr>
+          <w:rFonts w:cs="Times New Roman"/>
+        </w:rPr>
         <w:fldChar w:fldCharType="begin"/>
       </w:r>
       <w:r>
+        <w:rPr>
+          <w:rFonts w:cs="Times New Roman"/>
+        </w:rPr>
         <w:instrText xml:space="preserve"> SEQ Рис._ \* ARABIC </w:instrText>
       </w:r>
       <w:r>
+        <w:rPr>
+          <w:rFonts w:cs="Times New Roman"/>
+        </w:rPr>
         <w:fldChar w:fldCharType="separate"/>
       </w:r>
       <w:r>
         <w:rPr>
+          <w:rFonts w:cs="Times New Roman"/>
           <w:noProof/>
         </w:rPr>
-        <w:t>4</w:t>
-      </w:r>
-      <w:r>
+        <w:t>3</w:t>
+      </w:r>
+      <w:r>
+        <w:rPr>
+          <w:rFonts w:cs="Times New Roman"/>
+        </w:rPr>
         <w:fldChar w:fldCharType="end"/>
       </w:r>
     </w:p>
     <w:p>
       <w:pPr>
         <w:keepNext/>
-      </w:pPr>
-      <w:r>
-        <w:rPr>
+        <w:rPr>
+          <w:rFonts w:cs="Times New Roman"/>
+        </w:rPr>
+      </w:pPr>
+      <w:r>
+        <w:rPr>
+          <w:rFonts w:cs="Times New Roman"/>
           <w:noProof/>
         </w:rPr>
         <w:drawing>
@@ -1829,38 +2461,78 @@
     <w:p>
       <w:pPr>
         <w:pStyle w:val="a6"/>
-      </w:pPr>
-      <w:r>
+        <w:rPr>
+          <w:rFonts w:cs="Times New Roman"/>
+        </w:rPr>
+      </w:pPr>
+      <w:r>
+        <w:rPr>
+          <w:rFonts w:cs="Times New Roman"/>
+        </w:rPr>
         <w:t xml:space="preserve">Рис.  </w:t>
       </w:r>
       <w:r>
+        <w:rPr>
+          <w:rFonts w:cs="Times New Roman"/>
+        </w:rPr>
         <w:fldChar w:fldCharType="begin"/>
       </w:r>
       <w:r>
+        <w:rPr>
+          <w:rFonts w:cs="Times New Roman"/>
+        </w:rPr>
         <w:instrText xml:space="preserve"> SEQ Рис._ \* ARABIC </w:instrText>
       </w:r>
       <w:r>
+        <w:rPr>
+          <w:rFonts w:cs="Times New Roman"/>
+        </w:rPr>
         <w:fldChar w:fldCharType="separate"/>
       </w:r>
       <w:r>
         <w:rPr>
+          <w:rFonts w:cs="Times New Roman"/>
           <w:noProof/>
         </w:rPr>
-        <w:t>5</w:t>
-      </w:r>
-      <w:r>
+        <w:t>4</w:t>
+      </w:r>
+      <w:r>
+        <w:rPr>
+          <w:rFonts w:cs="Times New Roman"/>
+        </w:rPr>
         <w:fldChar w:fldCharType="end"/>
       </w:r>
       <w:r>
-        <w:t xml:space="preserve"> Изополя по </w:t>
-      </w:r>
-      <w:r>
-        <w:rPr>
+        <w:rPr>
+          <w:rFonts w:cs="Times New Roman"/>
+        </w:rPr>
+        <w:t xml:space="preserve"> </w:t>
+      </w:r>
+      <w:proofErr w:type="spellStart"/>
+      <w:r>
+        <w:rPr>
+          <w:rFonts w:cs="Times New Roman"/>
+        </w:rPr>
+        <w:t>Изополя</w:t>
+      </w:r>
+      <w:proofErr w:type="spellEnd"/>
+      <w:r>
+        <w:rPr>
+          <w:rFonts w:cs="Times New Roman"/>
+        </w:rPr>
+        <w:t xml:space="preserve"> по </w:t>
+      </w:r>
+      <w:r>
+        <w:rPr>
+          <w:rFonts w:cs="Times New Roman"/>
           <w:lang w:val="en-US"/>
         </w:rPr>
         <w:t>AS</w:t>
       </w:r>
       <w:r>
+        <w:rPr>
+          <w:rFonts w:cs="Times New Roman"/>
+        </w:rPr>
         <w:t>4</w:t>
       </w:r>
     </w:p>
@@ -1873,25 +2545,71 @@
         <w:ind w:left="1637" w:hanging="360"/>
         <w:jc w:val="both"/>
         <w:outlineLvl w:val="0"/>
+        <w:rPr>
+          <w:rFonts w:cs="Times New Roman"/>
+        </w:rPr>
       </w:pPr>
       <w:bookmarkStart w:id="3" w:name="_Toc213244174"/>
       <w:r>
+        <w:rPr>
+          <w:rFonts w:cs="Times New Roman"/>
+        </w:rPr>
         <w:lastRenderedPageBreak/>
-        <w:t>Раскладка дополнительного армирования по изополям.</w:t>
+        <w:t xml:space="preserve">Раскладка дополнительного армирования по </w:t>
+      </w:r>
+      <w:proofErr w:type="spellStart"/>
+      <w:r>
+        <w:rPr>
+          <w:rFonts w:cs="Times New Roman"/>
+        </w:rPr>
+        <w:t>изополям</w:t>
+      </w:r>
+      <w:proofErr w:type="spellEnd"/>
+      <w:r>
+        <w:rPr>
+          <w:rFonts w:cs="Times New Roman"/>
+        </w:rPr>
+        <w:t>.</w:t>
       </w:r>
       <w:bookmarkEnd w:id="3"/>
     </w:p>
     <w:p>
-      <w:r>
-        <w:t>Перекрывает зоны прямыми стержнями с учетом коэффициента использования арматуры. Также перекрашивает КЭ с учетом допа и его коэффициента использования.</w:t>
+      <w:pPr>
+        <w:rPr>
+          <w:rFonts w:cs="Times New Roman"/>
+        </w:rPr>
+      </w:pPr>
+      <w:r>
+        <w:rPr>
+          <w:rFonts w:cs="Times New Roman"/>
+        </w:rPr>
+        <w:t xml:space="preserve">Перекрывает зоны прямыми стержнями с учетом коэффициента использования арматуры. Также перекрашивает КЭ с учетом </w:t>
+      </w:r>
+      <w:proofErr w:type="spellStart"/>
+      <w:r>
+        <w:rPr>
+          <w:rFonts w:cs="Times New Roman"/>
+        </w:rPr>
+        <w:t>допа</w:t>
+      </w:r>
+      <w:proofErr w:type="spellEnd"/>
+      <w:r>
+        <w:rPr>
+          <w:rFonts w:cs="Times New Roman"/>
+        </w:rPr>
+        <w:t xml:space="preserve"> и его коэффициента использования.</w:t>
       </w:r>
     </w:p>
     <w:p>
       <w:pPr>
         <w:keepNext/>
-      </w:pPr>
-      <w:r>
-        <w:rPr>
+        <w:rPr>
+          <w:rFonts w:cs="Times New Roman"/>
+        </w:rPr>
+      </w:pPr>
+      <w:r>
+        <w:rPr>
+          <w:rFonts w:cs="Times New Roman"/>
           <w:noProof/>
         </w:rPr>
         <w:drawing>
@@ -1934,38 +2652,64 @@
     <w:p>
       <w:pPr>
         <w:pStyle w:val="a6"/>
-      </w:pPr>
-      <w:r>
+        <w:rPr>
+          <w:rFonts w:cs="Times New Roman"/>
+        </w:rPr>
+      </w:pPr>
+      <w:r>
+        <w:rPr>
+          <w:rFonts w:cs="Times New Roman"/>
+        </w:rPr>
         <w:t xml:space="preserve">Рис.  </w:t>
       </w:r>
       <w:r>
+        <w:rPr>
+          <w:rFonts w:cs="Times New Roman"/>
+        </w:rPr>
         <w:fldChar w:fldCharType="begin"/>
       </w:r>
       <w:r>
+        <w:rPr>
+          <w:rFonts w:cs="Times New Roman"/>
+        </w:rPr>
         <w:instrText xml:space="preserve"> SEQ Рис._ \* ARABIC </w:instrText>
       </w:r>
       <w:r>
+        <w:rPr>
+          <w:rFonts w:cs="Times New Roman"/>
+        </w:rPr>
         <w:fldChar w:fldCharType="separate"/>
       </w:r>
       <w:r>
         <w:rPr>
+          <w:rFonts w:cs="Times New Roman"/>
           <w:noProof/>
         </w:rPr>
-        <w:t>6</w:t>
-      </w:r>
-      <w:r>
+        <w:t>5</w:t>
+      </w:r>
+      <w:r>
+        <w:rPr>
+          <w:rFonts w:cs="Times New Roman"/>
+        </w:rPr>
         <w:fldChar w:fldCharType="end"/>
       </w:r>
       <w:r>
+        <w:rPr>
+          <w:rFonts w:cs="Times New Roman"/>
+        </w:rPr>
         <w:t xml:space="preserve"> Окно плагина</w:t>
       </w:r>
     </w:p>
     <w:p>
       <w:pPr>
         <w:keepNext/>
-      </w:pPr>
-      <w:r>
-        <w:rPr>
+        <w:rPr>
+          <w:rFonts w:cs="Times New Roman"/>
+        </w:rPr>
+      </w:pPr>
+      <w:r>
+        <w:rPr>
+          <w:rFonts w:cs="Times New Roman"/>
           <w:noProof/>
         </w:rPr>
         <w:drawing>
@@ -2008,30 +2752,66 @@
     <w:p>
       <w:pPr>
         <w:pStyle w:val="a6"/>
-      </w:pPr>
-      <w:r>
+        <w:rPr>
+          <w:rFonts w:cs="Times New Roman"/>
+        </w:rPr>
+      </w:pPr>
+      <w:r>
+        <w:rPr>
+          <w:rFonts w:cs="Times New Roman"/>
+        </w:rPr>
         <w:t xml:space="preserve">Рис.  </w:t>
       </w:r>
       <w:r>
+        <w:rPr>
+          <w:rFonts w:cs="Times New Roman"/>
+        </w:rPr>
         <w:fldChar w:fldCharType="begin"/>
       </w:r>
       <w:r>
+        <w:rPr>
+          <w:rFonts w:cs="Times New Roman"/>
+        </w:rPr>
         <w:instrText xml:space="preserve"> SEQ Рис._ \* ARABIC </w:instrText>
       </w:r>
       <w:r>
+        <w:rPr>
+          <w:rFonts w:cs="Times New Roman"/>
+        </w:rPr>
         <w:fldChar w:fldCharType="separate"/>
       </w:r>
       <w:r>
         <w:rPr>
+          <w:rFonts w:cs="Times New Roman"/>
           <w:noProof/>
         </w:rPr>
-        <w:t>7</w:t>
-      </w:r>
-      <w:r>
+        <w:t>6</w:t>
+      </w:r>
+      <w:r>
+        <w:rPr>
+          <w:rFonts w:cs="Times New Roman"/>
+        </w:rPr>
         <w:fldChar w:fldCharType="end"/>
       </w:r>
       <w:r>
-        <w:t xml:space="preserve"> Раскладка допа и перекраска перекрытых КЭ</w:t>
+        <w:rPr>
+          <w:rFonts w:cs="Times New Roman"/>
+        </w:rPr>
+        <w:t xml:space="preserve"> Раскладка </w:t>
+      </w:r>
+      <w:proofErr w:type="spellStart"/>
+      <w:r>
+        <w:rPr>
+          <w:rFonts w:cs="Times New Roman"/>
+        </w:rPr>
+        <w:t>допа</w:t>
+      </w:r>
+      <w:proofErr w:type="spellEnd"/>
+      <w:r>
+        <w:rPr>
+          <w:rFonts w:cs="Times New Roman"/>
+        </w:rPr>
+        <w:t xml:space="preserve"> и перекраска перекрытых КЭ</w:t>
       </w:r>
     </w:p>
     <w:p>
@@ -2042,38 +2822,65 @@
         <w:spacing w:before="360" w:after="80" w:line="278" w:lineRule="auto"/>
         <w:ind w:left="1637" w:hanging="360"/>
         <w:outlineLvl w:val="0"/>
+        <w:rPr>
+          <w:rFonts w:cs="Times New Roman"/>
+        </w:rPr>
       </w:pPr>
       <w:bookmarkStart w:id="4" w:name="_Toc213244175"/>
       <w:r>
         <w:rPr>
+          <w:rFonts w:cs="Times New Roman"/>
           <w:lang w:val="en-US"/>
         </w:rPr>
         <w:lastRenderedPageBreak/>
         <w:t>Dynamo</w:t>
       </w:r>
       <w:r>
-        <w:t xml:space="preserve"> </w:t>
-      </w:r>
-      <w:r>
-        <w:t>скрипты</w:t>
+        <w:rPr>
+          <w:rFonts w:cs="Times New Roman"/>
+        </w:rPr>
+        <w:t xml:space="preserve"> скрипты</w:t>
       </w:r>
       <w:bookmarkEnd w:id="4"/>
     </w:p>
     <w:p>
-      <w:r>
-        <w:t xml:space="preserve">Так же создавал различные скрипты. Например по проверке армирования на дублирование стержней в модели, создание границ откосов котлована по импорту точек генплана из </w:t>
-      </w:r>
-      <w:r>
-        <w:rPr>
+      <w:pPr>
+        <w:rPr>
+          <w:rFonts w:cs="Times New Roman"/>
+        </w:rPr>
+      </w:pPr>
+      <w:r>
+        <w:rPr>
+          <w:rFonts w:cs="Times New Roman"/>
+        </w:rPr>
+        <w:t xml:space="preserve">Так же создавал различные скрипты. </w:t>
+      </w:r>
+      <w:proofErr w:type="gramStart"/>
+      <w:r>
+        <w:rPr>
+          <w:rFonts w:cs="Times New Roman"/>
+        </w:rPr>
+        <w:t>Например</w:t>
+      </w:r>
+      <w:proofErr w:type="gramEnd"/>
+      <w:r>
+        <w:rPr>
+          <w:rFonts w:cs="Times New Roman"/>
+        </w:rPr>
+        <w:t xml:space="preserve"> по проверке армирования на дублирование стержней в модели, создание границ откосов котлована по импорту точек генплана из </w:t>
+      </w:r>
+      <w:r>
+        <w:rPr>
+          <w:rFonts w:cs="Times New Roman"/>
           <w:lang w:val="en-US"/>
         </w:rPr>
         <w:t>Civil</w:t>
       </w:r>
       <w:r>
-        <w:t xml:space="preserve">, </w:t>
-      </w:r>
-      <w:r>
-        <w:t>создание фасада из труб по архитектурной модели, обрамление отверстий стержнями.</w:t>
+        <w:rPr>
+          <w:rFonts w:cs="Times New Roman"/>
+        </w:rPr>
+        <w:t>, создание фасада из труб по архитектурной модели, обрамление отверстий стержнями.</w:t>
       </w:r>
     </w:p>
     <w:p>
@@ -2081,11 +2888,21 @@
         <w:spacing w:after="0" w:line="360" w:lineRule="auto"/>
         <w:jc w:val="center"/>
         <w:rPr>
+          <w:rFonts w:cs="Times New Roman"/>
           <w:bCs/>
           <w:sz w:val="32"/>
           <w:szCs w:val="28"/>
         </w:rPr>
       </w:pPr>
+      <w:r>
+        <w:rPr>
+          <w:rFonts w:cs="Times New Roman"/>
+          <w:bCs/>
+          <w:sz w:val="32"/>
+          <w:szCs w:val="28"/>
+        </w:rPr>
+        <w:t>Проекты</w:t>
+      </w:r>
     </w:p>
     <w:p>
       <w:pPr>
@@ -2093,6 +2910,7 @@
         <w:spacing w:after="0" w:line="360" w:lineRule="auto"/>
         <w:jc w:val="center"/>
         <w:rPr>
+          <w:rFonts w:cs="Times New Roman"/>
           <w:b/>
           <w:sz w:val="32"/>
           <w:szCs w:val="28"/>
@@ -2100,6 +2918,7 @@
       </w:pPr>
       <w:r>
         <w:rPr>
+          <w:rFonts w:cs="Times New Roman"/>
           <w:b/>
           <w:noProof/>
           <w:sz w:val="32"/>
@@ -2160,9 +2979,13 @@
         <w:keepNext/>
         <w:spacing w:after="0" w:line="360" w:lineRule="auto"/>
         <w:jc w:val="center"/>
-      </w:pPr>
-      <w:r>
-        <w:rPr>
+        <w:rPr>
+          <w:rFonts w:cs="Times New Roman"/>
+        </w:rPr>
+      </w:pPr>
+      <w:r>
+        <w:rPr>
+          <w:rFonts w:cs="Times New Roman"/>
           <w:noProof/>
         </w:rPr>
         <w:drawing>
@@ -2220,35 +3043,41 @@
         <w:pStyle w:val="a6"/>
         <w:jc w:val="center"/>
         <w:rPr>
+          <w:rFonts w:cs="Times New Roman"/>
           <w:szCs w:val="24"/>
         </w:rPr>
       </w:pPr>
       <w:r>
         <w:rPr>
+          <w:rFonts w:cs="Times New Roman"/>
           <w:szCs w:val="24"/>
         </w:rPr>
         <w:t xml:space="preserve">Рисунок </w:t>
       </w:r>
       <w:r>
         <w:rPr>
+          <w:rFonts w:cs="Times New Roman"/>
           <w:szCs w:val="24"/>
         </w:rPr>
         <w:fldChar w:fldCharType="begin"/>
       </w:r>
       <w:r>
         <w:rPr>
+          <w:rFonts w:cs="Times New Roman"/>
           <w:szCs w:val="24"/>
         </w:rPr>
         <w:instrText xml:space="preserve"> SEQ Рисунок \* ARABIC </w:instrText>
       </w:r>
       <w:r>
         <w:rPr>
+          <w:rFonts w:cs="Times New Roman"/>
           <w:szCs w:val="24"/>
         </w:rPr>
         <w:fldChar w:fldCharType="separate"/>
       </w:r>
       <w:r>
         <w:rPr>
+          <w:rFonts w:cs="Times New Roman"/>
           <w:noProof/>
           <w:szCs w:val="24"/>
         </w:rPr>
@@ -2256,29 +3085,29 @@
       </w:r>
       <w:r>
         <w:rPr>
+          <w:rFonts w:cs="Times New Roman"/>
           <w:szCs w:val="24"/>
         </w:rPr>
         <w:fldChar w:fldCharType="end"/>
       </w:r>
       <w:r>
         <w:rPr>
+          <w:rFonts w:cs="Times New Roman"/>
           <w:szCs w:val="24"/>
         </w:rPr>
-        <w:t>.</w:t>
-      </w:r>
-      <w:r>
-        <w:rPr>
-          <w:szCs w:val="24"/>
-        </w:rPr>
-        <w:t xml:space="preserve"> Склад площадью 570 м2</w:t>
+        <w:t>. Склад площадью 570 м2</w:t>
       </w:r>
     </w:p>
     <w:p>
       <w:pPr>
         <w:keepNext/>
-      </w:pPr>
-      <w:r>
-        <w:rPr>
+        <w:rPr>
+          <w:rFonts w:cs="Times New Roman"/>
+        </w:rPr>
+      </w:pPr>
+      <w:r>
+        <w:rPr>
+          <w:rFonts w:cs="Times New Roman"/>
           <w:noProof/>
         </w:rPr>
         <w:lastRenderedPageBreak/>
@@ -2337,35 +3166,41 @@
         <w:pStyle w:val="a6"/>
         <w:jc w:val="center"/>
         <w:rPr>
+          <w:rFonts w:cs="Times New Roman"/>
           <w:szCs w:val="24"/>
         </w:rPr>
       </w:pPr>
       <w:r>
         <w:rPr>
+          <w:rFonts w:cs="Times New Roman"/>
           <w:szCs w:val="24"/>
         </w:rPr>
         <w:t xml:space="preserve">Рисунок </w:t>
       </w:r>
       <w:r>
         <w:rPr>
+          <w:rFonts w:cs="Times New Roman"/>
           <w:szCs w:val="24"/>
         </w:rPr>
         <w:fldChar w:fldCharType="begin"/>
       </w:r>
       <w:r>
         <w:rPr>
+          <w:rFonts w:cs="Times New Roman"/>
           <w:szCs w:val="24"/>
         </w:rPr>
         <w:instrText xml:space="preserve"> SEQ Рисунок \* ARABIC </w:instrText>
       </w:r>
       <w:r>
         <w:rPr>
+          <w:rFonts w:cs="Times New Roman"/>
           <w:szCs w:val="24"/>
         </w:rPr>
         <w:fldChar w:fldCharType="separate"/>
       </w:r>
       <w:r>
         <w:rPr>
+          <w:rFonts w:cs="Times New Roman"/>
           <w:noProof/>
           <w:szCs w:val="24"/>
         </w:rPr>
@@ -2373,29 +3208,29 @@
       </w:r>
       <w:r>
         <w:rPr>
+          <w:rFonts w:cs="Times New Roman"/>
           <w:szCs w:val="24"/>
         </w:rPr>
         <w:fldChar w:fldCharType="end"/>
       </w:r>
       <w:r>
         <w:rPr>
+          <w:rFonts w:cs="Times New Roman"/>
           <w:szCs w:val="24"/>
         </w:rPr>
-        <w:t>.</w:t>
-      </w:r>
-      <w:r>
-        <w:rPr>
-          <w:szCs w:val="24"/>
-        </w:rPr>
-        <w:t xml:space="preserve"> Склад площадью 432 м2</w:t>
+        <w:t>. Склад площадью 432 м2</w:t>
       </w:r>
     </w:p>
     <w:p>
       <w:pPr>
         <w:keepNext/>
-      </w:pPr>
-      <w:r>
-        <w:rPr>
+        <w:rPr>
+          <w:rFonts w:cs="Times New Roman"/>
+        </w:rPr>
+      </w:pPr>
+      <w:r>
+        <w:rPr>
+          <w:rFonts w:cs="Times New Roman"/>
           <w:noProof/>
         </w:rPr>
         <w:drawing>
@@ -2451,52 +3286,92 @@
     <w:p>
       <w:pPr>
         <w:pStyle w:val="a6"/>
-      </w:pPr>
-      <w:r>
+        <w:rPr>
+          <w:rFonts w:cs="Times New Roman"/>
+        </w:rPr>
+      </w:pPr>
+      <w:r>
+        <w:rPr>
+          <w:rFonts w:cs="Times New Roman"/>
+        </w:rPr>
         <w:t xml:space="preserve">Рисунок </w:t>
       </w:r>
       <w:r>
+        <w:rPr>
+          <w:rFonts w:cs="Times New Roman"/>
+        </w:rPr>
         <w:fldChar w:fldCharType="begin"/>
       </w:r>
       <w:r>
+        <w:rPr>
+          <w:rFonts w:cs="Times New Roman"/>
+        </w:rPr>
         <w:instrText xml:space="preserve"> SEQ Рисунок \* ARABIC </w:instrText>
       </w:r>
       <w:r>
+        <w:rPr>
+          <w:rFonts w:cs="Times New Roman"/>
+        </w:rPr>
         <w:fldChar w:fldCharType="separate"/>
       </w:r>
       <w:r>
         <w:rPr>
+          <w:rFonts w:cs="Times New Roman"/>
           <w:noProof/>
         </w:rPr>
         <w:t>3</w:t>
       </w:r>
       <w:r>
         <w:rPr>
+          <w:rFonts w:cs="Times New Roman"/>
           <w:noProof/>
         </w:rPr>
         <w:fldChar w:fldCharType="end"/>
       </w:r>
       <w:r>
+        <w:rPr>
+          <w:rFonts w:cs="Times New Roman"/>
+        </w:rPr>
         <w:t>.</w:t>
       </w:r>
       <w:r>
         <w:rPr>
+          <w:rFonts w:cs="Times New Roman"/>
           <w:lang w:val="en-GB"/>
         </w:rPr>
         <w:t xml:space="preserve"> </w:t>
       </w:r>
       <w:r>
+        <w:rPr>
+          <w:rFonts w:cs="Times New Roman"/>
+        </w:rPr>
         <w:t>Мансарда</w:t>
       </w:r>
     </w:p>
-    <w:p/>
-    <w:p/>
+    <w:p>
+      <w:pPr>
+        <w:rPr>
+          <w:rFonts w:cs="Times New Roman"/>
+        </w:rPr>
+      </w:pPr>
+    </w:p>
+    <w:p>
+      <w:pPr>
+        <w:rPr>
+          <w:rFonts w:cs="Times New Roman"/>
+        </w:rPr>
+      </w:pPr>
+    </w:p>
     <w:p>
       <w:pPr>
         <w:keepNext/>
-      </w:pPr>
-      <w:r>
-        <w:rPr>
+        <w:rPr>
+          <w:rFonts w:cs="Times New Roman"/>
+        </w:rPr>
+      </w:pPr>
+      <w:r>
+        <w:rPr>
+          <w:rFonts w:cs="Times New Roman"/>
           <w:noProof/>
         </w:rPr>
         <w:lastRenderedPageBreak/>
@@ -2554,17 +3429,27 @@
       <w:pPr>
         <w:pStyle w:val="a6"/>
         <w:jc w:val="center"/>
-      </w:pPr>
-      <w:r>
+        <w:rPr>
+          <w:rFonts w:cs="Times New Roman"/>
+        </w:rPr>
+      </w:pPr>
+      <w:r>
+        <w:rPr>
+          <w:rFonts w:cs="Times New Roman"/>
+        </w:rPr>
         <w:t>Рисунок 4. Павильоны для рынка</w:t>
       </w:r>
     </w:p>
     <w:p>
       <w:pPr>
         <w:keepNext/>
-      </w:pPr>
-      <w:r>
-        <w:rPr>
+        <w:rPr>
+          <w:rFonts w:cs="Times New Roman"/>
+        </w:rPr>
+      </w:pPr>
+      <w:r>
+        <w:rPr>
+          <w:rFonts w:cs="Times New Roman"/>
           <w:noProof/>
         </w:rPr>
         <w:drawing>
@@ -2621,17 +3506,27 @@
       <w:pPr>
         <w:pStyle w:val="a6"/>
         <w:jc w:val="center"/>
-      </w:pPr>
-      <w:r>
+        <w:rPr>
+          <w:rFonts w:cs="Times New Roman"/>
+        </w:rPr>
+      </w:pPr>
+      <w:r>
+        <w:rPr>
+          <w:rFonts w:cs="Times New Roman"/>
+        </w:rPr>
         <w:t xml:space="preserve">Рисунок </w:t>
       </w:r>
       <w:r>
         <w:rPr>
+          <w:rFonts w:cs="Times New Roman"/>
           <w:noProof/>
         </w:rPr>
         <w:t>5.</w:t>
       </w:r>
       <w:r>
+        <w:rPr>
+          <w:rFonts w:cs="Times New Roman"/>
+        </w:rPr>
         <w:t xml:space="preserve"> Жилой комплекс</w:t>
       </w:r>
     </w:p>
@@ -3895,6 +4790,7 @@
   <w:style w:type="character" w:default="1" w:styleId="a0">
     <w:name w:val="Default Paragraph Font"/>
     <w:uiPriority w:val="1"/>
+    <w:semiHidden/>
     <w:unhideWhenUsed/>
   </w:style>
   <w:style w:type="table" w:default="1" w:styleId="a1">

</xml_diff>

<commit_message>
Added site at Resume
</commit_message>
<xml_diff>
--- a/assets/Resume/Resume.docx
+++ b/assets/Resume/Resume.docx
@@ -17,7 +17,6 @@
         <w:jc w:val="center"/>
         <w:rPr>
           <w:rFonts w:ascii="Times New Roman" w:hAnsi="Times New Roman" w:cs="Times New Roman"/>
-          <w:lang w:val="en-US"/>
         </w:rPr>
       </w:pPr>
       <w:r>
@@ -110,59 +109,57 @@
           <w:rFonts w:cs="Times New Roman"/>
           <w:sz w:val="28"/>
           <w:szCs w:val="28"/>
+        </w:rPr>
+      </w:pPr>
+      <w:r>
+        <w:rPr>
+          <w:rFonts w:cs="Times New Roman"/>
+          <w:sz w:val="28"/>
+          <w:szCs w:val="28"/>
+        </w:rPr>
+        <w:t>Колдунов Павел Олегович,</w:t>
+      </w:r>
+    </w:p>
+    <w:p>
+      <w:pPr>
+        <w:rPr>
+          <w:rFonts w:cs="Times New Roman"/>
+          <w:sz w:val="28"/>
+          <w:szCs w:val="28"/>
+        </w:rPr>
+      </w:pPr>
+      <w:r>
+        <w:rPr>
+          <w:rFonts w:cs="Times New Roman"/>
+          <w:sz w:val="28"/>
+          <w:szCs w:val="28"/>
+        </w:rPr>
+        <w:t xml:space="preserve"> 13.07.1993 г.р.</w:t>
+      </w:r>
+    </w:p>
+    <w:p>
+      <w:pPr>
+        <w:rPr>
+          <w:rFonts w:cs="Times New Roman"/>
+          <w:sz w:val="28"/>
+          <w:szCs w:val="28"/>
+        </w:rPr>
+      </w:pPr>
+      <w:r>
+        <w:rPr>
+          <w:rFonts w:cs="Times New Roman"/>
+          <w:sz w:val="28"/>
+          <w:szCs w:val="28"/>
+        </w:rPr>
+        <w:t xml:space="preserve"> </w:t>
+      </w:r>
+      <w:r>
+        <w:rPr>
+          <w:rFonts w:cs="Times New Roman"/>
+          <w:sz w:val="28"/>
+          <w:szCs w:val="28"/>
           <w:lang w:val="en-US"/>
         </w:rPr>
-      </w:pPr>
-      <w:r>
-        <w:rPr>
-          <w:rFonts w:cs="Times New Roman"/>
-          <w:sz w:val="28"/>
-          <w:szCs w:val="28"/>
-        </w:rPr>
-        <w:t>Колдунов Павел Олегович,</w:t>
-      </w:r>
-    </w:p>
-    <w:p>
-      <w:pPr>
-        <w:rPr>
-          <w:rFonts w:cs="Times New Roman"/>
-          <w:sz w:val="28"/>
-          <w:szCs w:val="28"/>
-          <w:lang w:val="en-US"/>
-        </w:rPr>
-      </w:pPr>
-      <w:r>
-        <w:rPr>
-          <w:rFonts w:cs="Times New Roman"/>
-          <w:sz w:val="28"/>
-          <w:szCs w:val="28"/>
-        </w:rPr>
-        <w:t xml:space="preserve"> 13.07.1993 г.р.</w:t>
-      </w:r>
-    </w:p>
-    <w:p>
-      <w:pPr>
-        <w:rPr>
-          <w:rFonts w:cs="Times New Roman"/>
-          <w:sz w:val="28"/>
-          <w:szCs w:val="28"/>
-        </w:rPr>
-      </w:pPr>
-      <w:r>
-        <w:rPr>
-          <w:rFonts w:cs="Times New Roman"/>
-          <w:sz w:val="28"/>
-          <w:szCs w:val="28"/>
-        </w:rPr>
-        <w:t xml:space="preserve"> </w:t>
-      </w:r>
-      <w:r>
-        <w:rPr>
-          <w:rFonts w:cs="Times New Roman"/>
-          <w:sz w:val="28"/>
-          <w:szCs w:val="28"/>
-          <w:lang w:val="en-US"/>
-        </w:rPr>
         <w:t>BIM</w:t>
       </w:r>
       <w:r>
@@ -188,6 +185,7 @@
         <w:t>Контакты:</w:t>
       </w:r>
     </w:p>
+    <w:p/>
     <w:p>
       <w:pPr>
         <w:spacing w:line="360" w:lineRule="auto"/>
@@ -213,7 +211,6 @@
           <w:bCs/>
           <w:sz w:val="28"/>
           <w:szCs w:val="28"/>
-          <w:lang w:val="en-US"/>
         </w:rPr>
         <w:t>-</w:t>
       </w:r>
@@ -232,7 +229,6 @@
           <w:bCs/>
           <w:sz w:val="28"/>
           <w:szCs w:val="28"/>
-          <w:lang w:val="en-US"/>
         </w:rPr>
         <w:t>-</w:t>
       </w:r>
@@ -256,6 +252,58 @@
           <w:szCs w:val="28"/>
         </w:rPr>
       </w:pPr>
+      <w:r>
+        <w:rPr>
+          <w:rFonts w:cs="Times New Roman"/>
+          <w:bCs/>
+          <w:sz w:val="28"/>
+          <w:szCs w:val="28"/>
+        </w:rPr>
+        <w:t xml:space="preserve">Сайт: </w:t>
+      </w:r>
+      <w:hyperlink r:id="rId9" w:anchor="projects" w:history="1">
+        <w:r>
+          <w:rPr>
+            <w:rStyle w:val="a3"/>
+            <w:rFonts w:cs="Times New Roman"/>
+            <w:bCs/>
+            <w:sz w:val="28"/>
+            <w:szCs w:val="28"/>
+          </w:rPr>
+          <w:t>koldpave</w:t>
+        </w:r>
+        <w:r>
+          <w:rPr>
+            <w:rStyle w:val="a3"/>
+            <w:rFonts w:cs="Times New Roman"/>
+            <w:bCs/>
+            <w:sz w:val="28"/>
+            <w:szCs w:val="28"/>
+          </w:rPr>
+          <w:t>l</w:t>
+        </w:r>
+        <w:r>
+          <w:rPr>
+            <w:rStyle w:val="a3"/>
+            <w:rFonts w:cs="Times New Roman"/>
+            <w:bCs/>
+            <w:sz w:val="28"/>
+            <w:szCs w:val="28"/>
+          </w:rPr>
+          <w:t>.github.io</w:t>
+        </w:r>
+      </w:hyperlink>
+    </w:p>
+    <w:p>
+      <w:pPr>
+        <w:spacing w:line="360" w:lineRule="auto"/>
+        <w:rPr>
+          <w:rFonts w:cs="Times New Roman"/>
+          <w:bCs/>
+          <w:sz w:val="28"/>
+          <w:szCs w:val="28"/>
+        </w:rPr>
+      </w:pPr>
       <w:proofErr w:type="spellStart"/>
       <w:r>
         <w:rPr>
@@ -276,7 +324,7 @@
         </w:rPr>
         <w:t>: </w:t>
       </w:r>
-      <w:hyperlink r:id="rId9" w:history="1">
+      <w:hyperlink r:id="rId10" w:history="1">
         <w:r>
           <w:rPr>
             <w:rStyle w:val="a3"/>
@@ -298,7 +346,6 @@
           <w:bCs/>
           <w:sz w:val="28"/>
           <w:szCs w:val="28"/>
-          <w:lang w:val="en-US"/>
         </w:rPr>
       </w:pPr>
       <w:proofErr w:type="spellStart"/>
@@ -321,7 +368,7 @@
         </w:rPr>
         <w:t>: </w:t>
       </w:r>
-      <w:hyperlink r:id="rId10" w:tgtFrame="_blank" w:history="1">
+      <w:hyperlink r:id="rId11" w:tgtFrame="_blank" w:history="1">
         <w:r>
           <w:rPr>
             <w:rStyle w:val="a3"/>
@@ -330,7 +377,27 @@
             <w:sz w:val="28"/>
             <w:szCs w:val="28"/>
           </w:rPr>
-          <w:t>@PavelKold</w:t>
+          <w:t>@Pa</w:t>
+        </w:r>
+        <w:r>
+          <w:rPr>
+            <w:rStyle w:val="a3"/>
+            <w:rFonts w:cs="Times New Roman"/>
+            <w:bCs/>
+            <w:sz w:val="28"/>
+            <w:szCs w:val="28"/>
+          </w:rPr>
+          <w:t>v</w:t>
+        </w:r>
+        <w:r>
+          <w:rPr>
+            <w:rStyle w:val="a3"/>
+            <w:rFonts w:cs="Times New Roman"/>
+            <w:bCs/>
+            <w:sz w:val="28"/>
+            <w:szCs w:val="28"/>
+          </w:rPr>
+          <w:t>elKold</w:t>
         </w:r>
       </w:hyperlink>
     </w:p>
@@ -338,37 +405,10 @@
       <w:pPr>
         <w:spacing w:line="360" w:lineRule="auto"/>
         <w:rPr>
-          <w:rStyle w:val="a3"/>
           <w:rFonts w:cs="Times New Roman"/>
           <w:bCs/>
           <w:sz w:val="28"/>
           <w:szCs w:val="28"/>
-          <w:lang w:val="en-US"/>
-        </w:rPr>
-      </w:pPr>
-    </w:p>
-    <w:p>
-      <w:pPr>
-        <w:spacing w:line="360" w:lineRule="auto"/>
-        <w:rPr>
-          <w:rStyle w:val="a3"/>
-          <w:rFonts w:cs="Times New Roman"/>
-          <w:bCs/>
-          <w:sz w:val="28"/>
-          <w:szCs w:val="28"/>
-          <w:lang w:val="en-US"/>
-        </w:rPr>
-      </w:pPr>
-    </w:p>
-    <w:p>
-      <w:pPr>
-        <w:spacing w:line="360" w:lineRule="auto"/>
-        <w:rPr>
-          <w:rFonts w:cs="Times New Roman"/>
-          <w:bCs/>
-          <w:sz w:val="28"/>
-          <w:szCs w:val="28"/>
-          <w:lang w:val="en-US"/>
         </w:rPr>
       </w:pPr>
     </w:p>
@@ -705,6 +745,16 @@
     </w:p>
     <w:p>
       <w:pPr>
+        <w:rPr>
+          <w:rFonts w:cs="Times New Roman"/>
+          <w:i/>
+          <w:sz w:val="28"/>
+          <w:szCs w:val="28"/>
+        </w:rPr>
+      </w:pPr>
+    </w:p>
+    <w:p>
+      <w:pPr>
         <w:spacing w:before="240" w:after="0" w:line="360" w:lineRule="auto"/>
         <w:rPr>
           <w:rFonts w:cs="Times New Roman"/>
@@ -720,6 +770,7 @@
           <w:sz w:val="28"/>
           <w:szCs w:val="28"/>
         </w:rPr>
+        <w:lastRenderedPageBreak/>
         <w:t xml:space="preserve">Январь 2021 — </w:t>
       </w:r>
       <w:r>
@@ -751,10 +802,9 @@
           <w:sz w:val="28"/>
           <w:szCs w:val="28"/>
         </w:rPr>
-        <w:lastRenderedPageBreak/>
         <w:t xml:space="preserve">ГК Хамина, ООО Проект-36, </w:t>
       </w:r>
-      <w:hyperlink r:id="rId11" w:history="1">
+      <w:hyperlink r:id="rId12" w:history="1">
         <w:r>
           <w:rPr>
             <w:rStyle w:val="a3"/>
@@ -948,34 +998,33 @@
     </w:p>
     <w:p>
       <w:pPr>
-        <w:spacing w:line="360" w:lineRule="auto"/>
+        <w:rPr>
+          <w:rFonts w:cs="Times New Roman"/>
+          <w:sz w:val="28"/>
+          <w:szCs w:val="28"/>
+        </w:rPr>
+      </w:pPr>
+      <w:r>
+        <w:rPr>
+          <w:rFonts w:cs="Times New Roman"/>
+          <w:sz w:val="28"/>
+          <w:szCs w:val="28"/>
+        </w:rPr>
+        <w:t>Ноябрь 2020 — декабрь 2020</w:t>
+      </w:r>
+    </w:p>
+    <w:p>
+      <w:pPr>
         <w:rPr>
           <w:rFonts w:cs="Times New Roman"/>
           <w:bCs/>
-          <w:sz w:val="28"/>
-          <w:szCs w:val="28"/>
-        </w:rPr>
-      </w:pPr>
-    </w:p>
-    <w:p>
-      <w:pPr>
-        <w:rPr>
-          <w:rFonts w:cs="Times New Roman"/>
-          <w:sz w:val="28"/>
-          <w:szCs w:val="28"/>
-        </w:rPr>
-      </w:pPr>
-      <w:r>
-        <w:rPr>
-          <w:rFonts w:cs="Times New Roman"/>
-          <w:sz w:val="28"/>
-          <w:szCs w:val="28"/>
-        </w:rPr>
-        <w:t>Ноябрь 2020 — декабрь 2020</w:t>
-      </w:r>
-    </w:p>
-    <w:p>
-      <w:pPr>
+          <w:i/>
+          <w:iCs/>
+          <w:sz w:val="28"/>
+          <w:szCs w:val="28"/>
+        </w:rPr>
+      </w:pPr>
+      <w:r>
         <w:rPr>
           <w:rFonts w:cs="Times New Roman"/>
           <w:bCs/>
@@ -984,7 +1033,9 @@
           <w:sz w:val="28"/>
           <w:szCs w:val="28"/>
         </w:rPr>
-      </w:pPr>
+        <w:t>ГК "</w:t>
+      </w:r>
+      <w:proofErr w:type="spellStart"/>
       <w:r>
         <w:rPr>
           <w:rFonts w:cs="Times New Roman"/>
@@ -994,9 +1045,9 @@
           <w:sz w:val="28"/>
           <w:szCs w:val="28"/>
         </w:rPr>
-        <w:t>ГК "</w:t>
-      </w:r>
-      <w:proofErr w:type="spellStart"/>
+        <w:t>Агротеххолдинг</w:t>
+      </w:r>
+      <w:proofErr w:type="spellEnd"/>
       <w:r>
         <w:rPr>
           <w:rFonts w:cs="Times New Roman"/>
@@ -1006,21 +1057,9 @@
           <w:sz w:val="28"/>
           <w:szCs w:val="28"/>
         </w:rPr>
-        <w:t>Агротеххолдинг</w:t>
-      </w:r>
-      <w:proofErr w:type="spellEnd"/>
-      <w:r>
-        <w:rPr>
-          <w:rFonts w:cs="Times New Roman"/>
-          <w:bCs/>
-          <w:i/>
-          <w:iCs/>
-          <w:sz w:val="28"/>
-          <w:szCs w:val="28"/>
-        </w:rPr>
         <w:t xml:space="preserve">", </w:t>
       </w:r>
-      <w:hyperlink r:id="rId12" w:history="1">
+      <w:hyperlink r:id="rId13" w:history="1">
         <w:r>
           <w:rPr>
             <w:rStyle w:val="a3"/>
@@ -1178,7 +1217,7 @@
         </w:rPr>
         <w:t xml:space="preserve">, </w:t>
       </w:r>
-      <w:hyperlink r:id="rId13" w:history="1">
+      <w:hyperlink r:id="rId14" w:history="1">
         <w:r>
           <w:rPr>
             <w:rStyle w:val="a3"/>
@@ -1577,7 +1616,6 @@
           <w:i/>
           <w:sz w:val="28"/>
           <w:szCs w:val="28"/>
-          <w:lang w:val="en-US"/>
         </w:rPr>
       </w:pPr>
       <w:r>
@@ -1598,7 +1636,6 @@
           <w:i/>
           <w:sz w:val="28"/>
           <w:szCs w:val="28"/>
-          <w:lang w:val="en-US"/>
         </w:rPr>
       </w:pPr>
     </w:p>
@@ -2142,7 +2179,7 @@
                     </pic:cNvPicPr>
                   </pic:nvPicPr>
                   <pic:blipFill>
-                    <a:blip r:embed="rId14">
+                    <a:blip r:embed="rId15">
                       <a:extLst>
                         <a:ext uri="{28A0092B-C50C-407E-A947-70E740481C1C}">
                           <a14:useLocalDpi xmlns:a14="http://schemas.microsoft.com/office/drawing/2010/main" val="0"/>
@@ -2320,7 +2357,7 @@
                     </pic:cNvPicPr>
                   </pic:nvPicPr>
                   <pic:blipFill>
-                    <a:blip r:embed="rId15">
+                    <a:blip r:embed="rId16">
                       <a:extLst>
                         <a:ext uri="{28A0092B-C50C-407E-A947-70E740481C1C}">
                           <a14:useLocalDpi xmlns:a14="http://schemas.microsoft.com/office/drawing/2010/main" val="0"/>
@@ -2380,7 +2417,7 @@
                     <pic:cNvPicPr/>
                   </pic:nvPicPr>
                   <pic:blipFill>
-                    <a:blip r:embed="rId16"/>
+                    <a:blip r:embed="rId17"/>
                     <a:stretch>
                       <a:fillRect/>
                     </a:stretch>
@@ -2537,7 +2574,7 @@
                     </pic:cNvPicPr>
                   </pic:nvPicPr>
                   <pic:blipFill>
-                    <a:blip r:embed="rId17">
+                    <a:blip r:embed="rId18">
                       <a:extLst>
                         <a:ext uri="{28A0092B-C50C-407E-A947-70E740481C1C}">
                           <a14:useLocalDpi xmlns:a14="http://schemas.microsoft.com/office/drawing/2010/main" val="0"/>
@@ -2642,7 +2679,7 @@
                     <pic:cNvPicPr/>
                   </pic:nvPicPr>
                   <pic:blipFill>
-                    <a:blip r:embed="rId18"/>
+                    <a:blip r:embed="rId19"/>
                     <a:stretch>
                       <a:fillRect/>
                     </a:stretch>
@@ -2822,106 +2859,6 @@
             <wp:extent cx="4738977" cy="4754773"/>
             <wp:effectExtent l="0" t="0" r="5080" b="8255"/>
             <wp:docPr id="13" name="Рисунок 13"/>
-            <wp:cNvGraphicFramePr>
-              <a:graphicFrameLocks xmlns:a="http://schemas.openxmlformats.org/drawingml/2006/main" noChangeAspect="1"/>
-            </wp:cNvGraphicFramePr>
-            <a:graphic xmlns:a="http://schemas.openxmlformats.org/drawingml/2006/main">
-              <a:graphicData uri="http://schemas.openxmlformats.org/drawingml/2006/picture">
-                <pic:pic xmlns:pic="http://schemas.openxmlformats.org/drawingml/2006/picture">
-                  <pic:nvPicPr>
-                    <pic:cNvPr id="1" name=""/>
-                    <pic:cNvPicPr/>
-                  </pic:nvPicPr>
-                  <pic:blipFill>
-                    <a:blip r:embed="rId19"/>
-                    <a:stretch>
-                      <a:fillRect/>
-                    </a:stretch>
-                  </pic:blipFill>
-                  <pic:spPr>
-                    <a:xfrm>
-                      <a:off x="0" y="0"/>
-                      <a:ext cx="4738977" cy="4754773"/>
-                    </a:xfrm>
-                    <a:prstGeom prst="rect">
-                      <a:avLst/>
-                    </a:prstGeom>
-                  </pic:spPr>
-                </pic:pic>
-              </a:graphicData>
-            </a:graphic>
-          </wp:inline>
-        </w:drawing>
-      </w:r>
-    </w:p>
-    <w:p>
-      <w:pPr>
-        <w:pStyle w:val="a6"/>
-        <w:rPr>
-          <w:rFonts w:cs="Times New Roman"/>
-        </w:rPr>
-      </w:pPr>
-      <w:r>
-        <w:rPr>
-          <w:rFonts w:cs="Times New Roman"/>
-        </w:rPr>
-        <w:t xml:space="preserve">Рис.  </w:t>
-      </w:r>
-      <w:r>
-        <w:rPr>
-          <w:rFonts w:cs="Times New Roman"/>
-        </w:rPr>
-        <w:fldChar w:fldCharType="begin"/>
-      </w:r>
-      <w:r>
-        <w:rPr>
-          <w:rFonts w:cs="Times New Roman"/>
-        </w:rPr>
-        <w:instrText xml:space="preserve"> SEQ Рис._ \* ARABIC </w:instrText>
-      </w:r>
-      <w:r>
-        <w:rPr>
-          <w:rFonts w:cs="Times New Roman"/>
-        </w:rPr>
-        <w:fldChar w:fldCharType="separate"/>
-      </w:r>
-      <w:r>
-        <w:rPr>
-          <w:rFonts w:cs="Times New Roman"/>
-          <w:noProof/>
-        </w:rPr>
-        <w:t>5</w:t>
-      </w:r>
-      <w:r>
-        <w:rPr>
-          <w:rFonts w:cs="Times New Roman"/>
-        </w:rPr>
-        <w:fldChar w:fldCharType="end"/>
-      </w:r>
-      <w:r>
-        <w:rPr>
-          <w:rFonts w:cs="Times New Roman"/>
-        </w:rPr>
-        <w:t xml:space="preserve"> Окно плагина</w:t>
-      </w:r>
-    </w:p>
-    <w:p>
-      <w:pPr>
-        <w:keepNext/>
-        <w:rPr>
-          <w:rFonts w:cs="Times New Roman"/>
-        </w:rPr>
-      </w:pPr>
-      <w:r>
-        <w:rPr>
-          <w:rFonts w:cs="Times New Roman"/>
-          <w:noProof/>
-        </w:rPr>
-        <w:drawing>
-          <wp:inline distT="0" distB="0" distL="0" distR="0" wp14:anchorId="1F89ACDC" wp14:editId="7FB93BB4">
-            <wp:extent cx="5486400" cy="3908272"/>
-            <wp:effectExtent l="0" t="0" r="0" b="0"/>
-            <wp:docPr id="14" name="Рисунок 14"/>
             <wp:cNvGraphicFramePr>
               <a:graphicFrameLocks xmlns:a="http://schemas.openxmlformats.org/drawingml/2006/main" noChangeAspect="1"/>
             </wp:cNvGraphicFramePr>
@@ -2941,6 +2878,106 @@
                   <pic:spPr>
                     <a:xfrm>
                       <a:off x="0" y="0"/>
+                      <a:ext cx="4738977" cy="4754773"/>
+                    </a:xfrm>
+                    <a:prstGeom prst="rect">
+                      <a:avLst/>
+                    </a:prstGeom>
+                  </pic:spPr>
+                </pic:pic>
+              </a:graphicData>
+            </a:graphic>
+          </wp:inline>
+        </w:drawing>
+      </w:r>
+    </w:p>
+    <w:p>
+      <w:pPr>
+        <w:pStyle w:val="a6"/>
+        <w:rPr>
+          <w:rFonts w:cs="Times New Roman"/>
+        </w:rPr>
+      </w:pPr>
+      <w:r>
+        <w:rPr>
+          <w:rFonts w:cs="Times New Roman"/>
+        </w:rPr>
+        <w:t xml:space="preserve">Рис.  </w:t>
+      </w:r>
+      <w:r>
+        <w:rPr>
+          <w:rFonts w:cs="Times New Roman"/>
+        </w:rPr>
+        <w:fldChar w:fldCharType="begin"/>
+      </w:r>
+      <w:r>
+        <w:rPr>
+          <w:rFonts w:cs="Times New Roman"/>
+        </w:rPr>
+        <w:instrText xml:space="preserve"> SEQ Рис._ \* ARABIC </w:instrText>
+      </w:r>
+      <w:r>
+        <w:rPr>
+          <w:rFonts w:cs="Times New Roman"/>
+        </w:rPr>
+        <w:fldChar w:fldCharType="separate"/>
+      </w:r>
+      <w:r>
+        <w:rPr>
+          <w:rFonts w:cs="Times New Roman"/>
+          <w:noProof/>
+        </w:rPr>
+        <w:t>5</w:t>
+      </w:r>
+      <w:r>
+        <w:rPr>
+          <w:rFonts w:cs="Times New Roman"/>
+        </w:rPr>
+        <w:fldChar w:fldCharType="end"/>
+      </w:r>
+      <w:r>
+        <w:rPr>
+          <w:rFonts w:cs="Times New Roman"/>
+        </w:rPr>
+        <w:t xml:space="preserve"> Окно плагина</w:t>
+      </w:r>
+    </w:p>
+    <w:p>
+      <w:pPr>
+        <w:keepNext/>
+        <w:rPr>
+          <w:rFonts w:cs="Times New Roman"/>
+        </w:rPr>
+      </w:pPr>
+      <w:r>
+        <w:rPr>
+          <w:rFonts w:cs="Times New Roman"/>
+          <w:noProof/>
+        </w:rPr>
+        <w:drawing>
+          <wp:inline distT="0" distB="0" distL="0" distR="0" wp14:anchorId="1F89ACDC" wp14:editId="7FB93BB4">
+            <wp:extent cx="5486400" cy="3908272"/>
+            <wp:effectExtent l="0" t="0" r="0" b="0"/>
+            <wp:docPr id="14" name="Рисунок 14"/>
+            <wp:cNvGraphicFramePr>
+              <a:graphicFrameLocks xmlns:a="http://schemas.openxmlformats.org/drawingml/2006/main" noChangeAspect="1"/>
+            </wp:cNvGraphicFramePr>
+            <a:graphic xmlns:a="http://schemas.openxmlformats.org/drawingml/2006/main">
+              <a:graphicData uri="http://schemas.openxmlformats.org/drawingml/2006/picture">
+                <pic:pic xmlns:pic="http://schemas.openxmlformats.org/drawingml/2006/picture">
+                  <pic:nvPicPr>
+                    <pic:cNvPr id="1" name=""/>
+                    <pic:cNvPicPr/>
+                  </pic:nvPicPr>
+                  <pic:blipFill>
+                    <a:blip r:embed="rId21"/>
+                    <a:stretch>
+                      <a:fillRect/>
+                    </a:stretch>
+                  </pic:blipFill>
+                  <pic:spPr>
+                    <a:xfrm>
+                      <a:off x="0" y="0"/>
                       <a:ext cx="5499183" cy="3917378"/>
                     </a:xfrm>
                     <a:prstGeom prst="rect">
@@ -3147,7 +3184,7 @@
                     </pic:cNvPicPr>
                   </pic:nvPicPr>
                   <pic:blipFill>
-                    <a:blip r:embed="rId21">
+                    <a:blip r:embed="rId22">
                       <a:extLst>
                         <a:ext uri="{28A0092B-C50C-407E-A947-70E740481C1C}">
                           <a14:useLocalDpi xmlns:a14="http://schemas.microsoft.com/office/drawing/2010/main" val="0"/>
@@ -3211,7 +3248,7 @@
                     </pic:cNvPicPr>
                   </pic:nvPicPr>
                   <pic:blipFill>
-                    <a:blip r:embed="rId22" cstate="print">
+                    <a:blip r:embed="rId23" cstate="print">
                       <a:extLst>
                         <a:ext uri="{28A0092B-C50C-407E-A947-70E740481C1C}">
                           <a14:useLocalDpi xmlns:a14="http://schemas.microsoft.com/office/drawing/2010/main" val="0"/>
@@ -3334,7 +3371,7 @@
                     </pic:cNvPicPr>
                   </pic:nvPicPr>
                   <pic:blipFill>
-                    <a:blip r:embed="rId23">
+                    <a:blip r:embed="rId24">
                       <a:extLst>
                         <a:ext uri="{28A0092B-C50C-407E-A947-70E740481C1C}">
                           <a14:useLocalDpi xmlns:a14="http://schemas.microsoft.com/office/drawing/2010/main" val="0"/>
@@ -3456,7 +3493,7 @@
                     </pic:cNvPicPr>
                   </pic:nvPicPr>
                   <pic:blipFill>
-                    <a:blip r:embed="rId24">
+                    <a:blip r:embed="rId25">
                       <a:extLst>
                         <a:ext uri="{28A0092B-C50C-407E-A947-70E740481C1C}">
                           <a14:useLocalDpi xmlns:a14="http://schemas.microsoft.com/office/drawing/2010/main" val="0"/>
@@ -3598,7 +3635,7 @@
                     </pic:cNvPicPr>
                   </pic:nvPicPr>
                   <pic:blipFill>
-                    <a:blip r:embed="rId25">
+                    <a:blip r:embed="rId26">
                       <a:extLst>
                         <a:ext uri="{28A0092B-C50C-407E-A947-70E740481C1C}">
                           <a14:useLocalDpi xmlns:a14="http://schemas.microsoft.com/office/drawing/2010/main" val="0"/>
@@ -3675,7 +3712,7 @@
                     </pic:cNvPicPr>
                   </pic:nvPicPr>
                   <pic:blipFill>
-                    <a:blip r:embed="rId26">
+                    <a:blip r:embed="rId27">
                       <a:extLst>
                         <a:ext uri="{28A0092B-C50C-407E-A947-70E740481C1C}">
                           <a14:useLocalDpi xmlns:a14="http://schemas.microsoft.com/office/drawing/2010/main" val="0"/>

</xml_diff>